<commit_message>
Finish chapter about Markov models
</commit_message>
<xml_diff>
--- a/Licencjat/Praca licencjacka.docx
+++ b/Licencjat/Praca licencjacka.docx
@@ -3906,27 +3906,14 @@
       <w:r>
         <w:t xml:space="preserve">Rysunek </w:t>
       </w:r>
-      <w:r>
-        <w:fldChar w:fldCharType="begin"/>
-      </w:r>
-      <w:r>
-        <w:instrText xml:space="preserve"> SEQ Rysunek \* ARABIC </w:instrText>
-      </w:r>
-      <w:r>
-        <w:fldChar w:fldCharType="separate"/>
-      </w:r>
-      <w:r>
-        <w:rPr>
-          <w:noProof/>
-        </w:rPr>
-        <w:t>1</w:t>
-      </w:r>
-      <w:r>
-        <w:rPr>
-          <w:noProof/>
-        </w:rPr>
-        <w:fldChar w:fldCharType="end"/>
-      </w:r>
+      <w:fldSimple w:instr=" SEQ Rysunek \* ARABIC ">
+        <w:r>
+          <w:rPr>
+            <w:noProof/>
+          </w:rPr>
+          <w:t>1</w:t>
+        </w:r>
+      </w:fldSimple>
       <w:r>
         <w:t xml:space="preserve">. Pętla wykorzystywana </w:t>
       </w:r>
@@ -6071,6 +6058,9 @@
       </m:oMath>
       <w:r>
         <w:t>.</w:t>
+      </w:r>
+      <w:r>
+        <w:t xml:space="preserve"> </w:t>
       </w:r>
       <w:r>
         <w:t>Celem MDP jest wyszukanie</w:t>
@@ -7238,6 +7228,272 @@
     </w:p>
     <w:p>
       <w:pPr>
+        <w:ind w:firstLine="708"/>
+      </w:pPr>
+      <w:r>
+        <w:t>Optymalna polityka</w:t>
+      </w:r>
+      <w:r>
+        <w:t xml:space="preserve"> </w:t>
+      </w:r>
+      <m:oMath>
+        <m:sSup>
+          <m:sSupPr>
+            <m:ctrlPr>
+              <w:rPr>
+                <w:rFonts w:ascii="Cambria Math" w:hAnsi="Cambria Math"/>
+                <w:i/>
+              </w:rPr>
+            </m:ctrlPr>
+          </m:sSupPr>
+          <m:e>
+            <m:r>
+              <w:rPr>
+                <w:rFonts w:ascii="Cambria Math" w:hAnsi="Cambria Math"/>
+              </w:rPr>
+              <m:t>π</m:t>
+            </m:r>
+          </m:e>
+          <m:sup>
+            <m:r>
+              <w:rPr>
+                <w:rFonts w:ascii="Cambria Math" w:hAnsi="Cambria Math"/>
+              </w:rPr>
+              <m:t>*</m:t>
+            </m:r>
+          </m:sup>
+        </m:sSup>
+      </m:oMath>
+      <w:r>
+        <w:t xml:space="preserve"> jest poprzez dwa równania dotyczące zarówno wartości stanu jak i wartości akcji. Optymalną funkcję wartości stanu oznacza się jako:</w:t>
+      </w:r>
+    </w:p>
+    <w:p>
+      <w:pPr>
+        <w:ind w:firstLine="708"/>
+      </w:pPr>
+      <m:oMathPara>
+        <m:oMath>
+          <m:sSub>
+            <m:sSubPr>
+              <m:ctrlPr>
+                <w:rPr>
+                  <w:rFonts w:ascii="Cambria Math" w:hAnsi="Cambria Math"/>
+                  <w:i/>
+                </w:rPr>
+              </m:ctrlPr>
+            </m:sSubPr>
+            <m:e>
+              <m:r>
+                <w:rPr>
+                  <w:rFonts w:ascii="Cambria Math" w:hAnsi="Cambria Math"/>
+                </w:rPr>
+                <m:t>V</m:t>
+              </m:r>
+            </m:e>
+            <m:sub>
+              <m:r>
+                <w:rPr>
+                  <w:rFonts w:ascii="Cambria Math" w:hAnsi="Cambria Math"/>
+                </w:rPr>
+                <m:t>*</m:t>
+              </m:r>
+            </m:sub>
+          </m:sSub>
+          <m:d>
+            <m:dPr>
+              <m:ctrlPr>
+                <w:rPr>
+                  <w:rFonts w:ascii="Cambria Math" w:hAnsi="Cambria Math"/>
+                  <w:i/>
+                </w:rPr>
+              </m:ctrlPr>
+            </m:dPr>
+            <m:e>
+              <m:r>
+                <w:rPr>
+                  <w:rFonts w:ascii="Cambria Math" w:hAnsi="Cambria Math"/>
+                </w:rPr>
+                <m:t>s</m:t>
+              </m:r>
+            </m:e>
+          </m:d>
+          <m:r>
+            <w:rPr>
+              <w:rFonts w:ascii="Cambria Math" w:hAnsi="Cambria Math"/>
+            </w:rPr>
+            <m:t>=max</m:t>
+          </m:r>
+          <m:sSub>
+            <m:sSubPr>
+              <m:ctrlPr>
+                <w:rPr>
+                  <w:rFonts w:ascii="Cambria Math" w:hAnsi="Cambria Math"/>
+                  <w:i/>
+                </w:rPr>
+              </m:ctrlPr>
+            </m:sSubPr>
+            <m:e>
+              <m:r>
+                <w:rPr>
+                  <w:rFonts w:ascii="Cambria Math" w:hAnsi="Cambria Math"/>
+                </w:rPr>
+                <m:t>V</m:t>
+              </m:r>
+            </m:e>
+            <m:sub>
+              <m:r>
+                <w:rPr>
+                  <w:rFonts w:ascii="Cambria Math" w:hAnsi="Cambria Math"/>
+                </w:rPr>
+                <m:t>π</m:t>
+              </m:r>
+            </m:sub>
+          </m:sSub>
+          <m:r>
+            <w:rPr>
+              <w:rFonts w:ascii="Cambria Math" w:hAnsi="Cambria Math"/>
+            </w:rPr>
+            <m:t>(s)</m:t>
+          </m:r>
+        </m:oMath>
+      </m:oMathPara>
+    </w:p>
+    <w:p>
+      <w:pPr>
+        <w:ind w:firstLine="708"/>
+      </w:pPr>
+      <w:r>
+        <w:t>Co oznacza że optymalnym stanem jest stan o najwyższej wartości</w:t>
+      </w:r>
+      <w:r>
+        <w:t xml:space="preserve"> i w związku z tym, agent powinien dążyć do tego, aby się w nim znaleźć. Optymalna wartość akcji z kolei jest oznaczana następującym wzorem:</w:t>
+      </w:r>
+    </w:p>
+    <w:p>
+      <w:pPr>
+        <w:ind w:firstLine="708"/>
+      </w:pPr>
+      <m:oMathPara>
+        <m:oMath>
+          <m:sSub>
+            <m:sSubPr>
+              <m:ctrlPr>
+                <w:rPr>
+                  <w:rFonts w:ascii="Cambria Math" w:hAnsi="Cambria Math"/>
+                  <w:i/>
+                </w:rPr>
+              </m:ctrlPr>
+            </m:sSubPr>
+            <m:e>
+              <m:r>
+                <w:rPr>
+                  <w:rFonts w:ascii="Cambria Math" w:hAnsi="Cambria Math"/>
+                </w:rPr>
+                <m:t>q</m:t>
+              </m:r>
+            </m:e>
+            <m:sub>
+              <m:r>
+                <w:rPr>
+                  <w:rFonts w:ascii="Cambria Math" w:hAnsi="Cambria Math"/>
+                </w:rPr>
+                <m:t>*</m:t>
+              </m:r>
+            </m:sub>
+          </m:sSub>
+          <m:d>
+            <m:dPr>
+              <m:ctrlPr>
+                <w:rPr>
+                  <w:rFonts w:ascii="Cambria Math" w:hAnsi="Cambria Math"/>
+                  <w:i/>
+                </w:rPr>
+              </m:ctrlPr>
+            </m:dPr>
+            <m:e>
+              <m:r>
+                <w:rPr>
+                  <w:rFonts w:ascii="Cambria Math" w:hAnsi="Cambria Math"/>
+                </w:rPr>
+                <m:t>s, a</m:t>
+              </m:r>
+            </m:e>
+          </m:d>
+          <m:r>
+            <w:rPr>
+              <w:rFonts w:ascii="Cambria Math" w:hAnsi="Cambria Math"/>
+            </w:rPr>
+            <m:t>=max</m:t>
+          </m:r>
+          <m:sSub>
+            <m:sSubPr>
+              <m:ctrlPr>
+                <w:rPr>
+                  <w:rFonts w:ascii="Cambria Math" w:hAnsi="Cambria Math"/>
+                  <w:i/>
+                </w:rPr>
+              </m:ctrlPr>
+            </m:sSubPr>
+            <m:e>
+              <m:r>
+                <w:rPr>
+                  <w:rFonts w:ascii="Cambria Math" w:hAnsi="Cambria Math"/>
+                </w:rPr>
+                <m:t>q</m:t>
+              </m:r>
+            </m:e>
+            <m:sub>
+              <m:r>
+                <w:rPr>
+                  <w:rFonts w:ascii="Cambria Math" w:hAnsi="Cambria Math"/>
+                </w:rPr>
+                <m:t>π</m:t>
+              </m:r>
+            </m:sub>
+          </m:sSub>
+          <m:r>
+            <w:rPr>
+              <w:rFonts w:ascii="Cambria Math" w:hAnsi="Cambria Math"/>
+            </w:rPr>
+            <m:t>(s, a)</m:t>
+          </m:r>
+        </m:oMath>
+      </m:oMathPara>
+    </w:p>
+    <w:p>
+      <w:pPr>
+        <w:ind w:firstLine="708"/>
+      </w:pPr>
+      <w:r>
+        <w:lastRenderedPageBreak/>
+        <w:t xml:space="preserve">Oznaczający że optymalną akcją </w:t>
+      </w:r>
+      <m:oMath>
+        <m:r>
+          <w:rPr>
+            <w:rFonts w:ascii="Cambria Math" w:hAnsi="Cambria Math"/>
+          </w:rPr>
+          <m:t>a</m:t>
+        </m:r>
+      </m:oMath>
+      <w:r>
+        <w:t xml:space="preserve"> w stanie </w:t>
+      </w:r>
+      <m:oMath>
+        <m:r>
+          <w:rPr>
+            <w:rFonts w:ascii="Cambria Math" w:hAnsi="Cambria Math"/>
+          </w:rPr>
+          <m:t>s</m:t>
+        </m:r>
+      </m:oMath>
+      <w:r>
+        <w:t xml:space="preserve"> jest akcja, która da maksymalną wartość oczekiwaną. </w:t>
+      </w:r>
+    </w:p>
+    <w:p>
+      <w:pPr>
         <w:pStyle w:val="Nagwek3"/>
       </w:pPr>
       <w:bookmarkStart w:id="14" w:name="_Toc103559677"/>
@@ -7304,7 +7560,6 @@
       </w:pPr>
       <w:bookmarkStart w:id="18" w:name="_Toc103559681"/>
       <w:r>
-        <w:lastRenderedPageBreak/>
         <w:t>Q-</w:t>
       </w:r>
       <w:proofErr w:type="spellStart"/>
@@ -7390,233 +7645,235 @@
         <w:t xml:space="preserve">W uczeniu przez wzmacnianie można wyróżnić dwa rodzaje nagród, jakie nasz agent będzie otrzymywał. Pierwszym z nich są nagrody zewnętrzne, czyli takie, które definiowane są przez środowisko. To ono decyduje, że samochód po dojechaniu do mety dostaje pozytywną nagrodę, a wjazd w ścianę powoduje dodanie ujemnej nagrody.  Jednakowoż nagrody można zdefiniować również poza środowiskiem, aby zachęcić agenta do zachowywania się w określony sposób lub pomóc mu w nauce prawdziwej nagrody zewnętrznej. Nagrody tego typu to nagrody zewnętrzne. Całkowita nagroda może być kombinacją zewnętrznych i wewnętrznych sygnałów nagrody. </w:t>
       </w:r>
     </w:p>
+    <w:p>
+      <w:pPr>
+        <w:pStyle w:val="Nagwek3"/>
+      </w:pPr>
+      <w:bookmarkStart w:id="25" w:name="_Toc103559688"/>
+      <w:r>
+        <w:t>Ciekawość</w:t>
+      </w:r>
+      <w:bookmarkEnd w:id="25"/>
+    </w:p>
+    <w:p>
+      <w:r>
+        <w:lastRenderedPageBreak/>
+        <w:t xml:space="preserve">W środowiskach, gdzie agent rzadko otrzymuje nagrody, agent może nigdy nie otrzymać sygnału nagrody na podstawie którego mógłby </w:t>
+      </w:r>
+      <w:commentRangeStart w:id="26"/>
+      <w:r>
+        <w:t>rozpocząć</w:t>
+      </w:r>
+      <w:commentRangeEnd w:id="26"/>
+      <w:r>
+        <w:rPr>
+          <w:rStyle w:val="Odwoaniedokomentarza"/>
+        </w:rPr>
+        <w:commentReference w:id="26"/>
+      </w:r>
+      <w:r>
+        <w:t xml:space="preserve"> proces szkolenia. Jest to scenariusz, w którym użycie wewnętrznych sygnałów nagrody może okazać się cenne. Ciekawość jest jednym z takich sygnałów, które mogą pomóc algorytmowi zbadać środowisko, kiedy zewnętrzne nagrody są rzadkie. </w:t>
+      </w:r>
+    </w:p>
+    <w:p>
+      <w:r>
+        <w:t xml:space="preserve">Dzięki tej metodzie szkolimy tak naprawdę dwie sieci: </w:t>
+      </w:r>
+    </w:p>
+    <w:p>
+      <w:pPr>
+        <w:ind w:firstLine="0"/>
+      </w:pPr>
+      <w:r>
+        <w:t>• Model odwrotny, który bierze bieżącą i następną akcję agenta, koduje je i wykorzystuje kodowanie do przewidywania akcji, która została podjęta między obserwacjami.</w:t>
+      </w:r>
+    </w:p>
+    <w:p>
+      <w:pPr>
+        <w:ind w:firstLine="0"/>
+      </w:pPr>
+      <w:r>
+        <w:t>• Model wyprzedzający, który pobiera zakodowaną bieżącą obserwację i działanie oraz przewiduje następną zakodowaną obserwację.</w:t>
+      </w:r>
+    </w:p>
+    <w:p>
+      <w:pPr>
+        <w:ind w:firstLine="0"/>
+      </w:pPr>
+      <w:r>
+        <w:t>Utrata modelu wyprzedzającego (czyli różnicy między przewidywanymi a rzeczywistymi zakodowanymi obserwacjami) jest używana jako wewnętrzna nagroda, więc im bardziej model jest zaskoczony, tym większa będzie nagroda.</w:t>
+      </w:r>
+    </w:p>
+    <w:p>
+      <w:pPr>
+        <w:pStyle w:val="Nagwek4"/>
+      </w:pPr>
+      <w:r>
+        <w:t>Losowa destylacja sieciowa</w:t>
+      </w:r>
+    </w:p>
+    <w:p>
+      <w:r>
+        <w:t>Podobnie do sygnału ciekawości, Losowa Destylacja Sieciowa (</w:t>
+      </w:r>
+      <w:proofErr w:type="spellStart"/>
+      <w:r>
+        <w:t>Random</w:t>
+      </w:r>
+      <w:proofErr w:type="spellEnd"/>
+      <w:r>
+        <w:t xml:space="preserve"> Network </w:t>
+      </w:r>
+      <w:proofErr w:type="spellStart"/>
+      <w:r>
+        <w:t>Distillation</w:t>
+      </w:r>
+      <w:proofErr w:type="spellEnd"/>
+      <w:r>
+        <w:t xml:space="preserve"> - RND) jest użyteczna w środowiskach z rzadką nagrodą i pomaga agentowi je eksplorować. Moduł RND również używa dwóch sieci:</w:t>
+      </w:r>
+    </w:p>
+    <w:p>
+      <w:pPr>
+        <w:ind w:firstLine="0"/>
+      </w:pPr>
+      <w:r>
+        <w:t>• Pierwsza sieć ma losowe i stałe wagi, przyjmuje obserwacja jako dane wejściowe i generuje kodowanie</w:t>
+      </w:r>
+    </w:p>
+    <w:p>
+      <w:pPr>
+        <w:ind w:firstLine="0"/>
+      </w:pPr>
+      <w:r>
+        <w:t xml:space="preserve">• Druga sieć o podobnej architekturze wytrenowana jest do przewidzenia wyników pierwszej sieci i wykorzystuje obserwacje zebrane przez agenta jako dane szkoleniowe. </w:t>
+      </w:r>
+    </w:p>
+    <w:p>
+      <w:pPr>
+        <w:ind w:firstLine="0"/>
+      </w:pPr>
+      <w:r>
+        <w:t>Strata (kwadrat różnicy między przewidywaniami i rzeczywistymi zakodowanymi obserwacjami) wytrenowanego modelu jest używana jako wewnętrzna nagroda. Im więcej agent odwiedza stan, tym dokładniejsze są prognozy i tym niższe nagrody, co zachęca agenta do odkrywania nowych stanów z wyższymi błędami prognoz.</w:t>
+      </w:r>
+    </w:p>
+    <w:p>
+      <w:pPr>
+        <w:pStyle w:val="Nagwek4"/>
+      </w:pPr>
+      <w:r>
+        <w:t>Uczenie przez naśladowanie</w:t>
+      </w:r>
+    </w:p>
+    <w:p>
+      <w:r>
+        <w:t xml:space="preserve">Czasami lepszym podejściem metodą prób i błędów jest zademonstrowanie zachowania, jakiego oczekujemy od agenta. Przykładowo, zamiast pośrednio szkolić samochód za pomocą funkcji nagrody, możemy dać mu rzeczywiste przykłady obserwacji z toru i działań z klawiatury. Uczenie przez naśladowanie wykorzystuje pary obserwacji i działań z demonstracji </w:t>
+      </w:r>
+      <w:r>
+        <w:lastRenderedPageBreak/>
+        <w:t xml:space="preserve">aby wyuczyć się polityki.  Uczenie przez naśladowanie może być stosowane samodzielnie lub w połączeniu z uczeniem przez wzmacnianie. Stosowany samodzielnie może zapewnić mechanizm uczenia się określonego typu czy też stylu zachowania. W połączeniu z uczeniem poprzez wzmacnianie może radykalnie skrócić czas potrzebny do agentowi do nauki środowiska, co pokazano na rysunku 2. </w:t>
+      </w:r>
+    </w:p>
+    <w:p>
+      <w:pPr>
+        <w:pStyle w:val="Nagwek4"/>
+      </w:pPr>
+      <w:proofErr w:type="spellStart"/>
+      <w:r>
+        <w:t>Generative</w:t>
+      </w:r>
+      <w:proofErr w:type="spellEnd"/>
+      <w:r>
+        <w:t xml:space="preserve"> </w:t>
+      </w:r>
+      <w:proofErr w:type="spellStart"/>
+      <w:r>
+        <w:t>Adversarial</w:t>
+      </w:r>
+      <w:proofErr w:type="spellEnd"/>
+      <w:r>
+        <w:t xml:space="preserve"> </w:t>
+      </w:r>
+      <w:proofErr w:type="spellStart"/>
+      <w:r>
+        <w:t>Imitation</w:t>
+      </w:r>
+      <w:proofErr w:type="spellEnd"/>
+      <w:r>
+        <w:t xml:space="preserve"> Learning</w:t>
+      </w:r>
+    </w:p>
+    <w:p>
+      <w:proofErr w:type="spellStart"/>
+      <w:r>
+        <w:t>Generative</w:t>
+      </w:r>
+      <w:proofErr w:type="spellEnd"/>
+      <w:r>
+        <w:t xml:space="preserve"> </w:t>
+      </w:r>
+      <w:proofErr w:type="spellStart"/>
+      <w:r>
+        <w:t>Adversarial</w:t>
+      </w:r>
+      <w:proofErr w:type="spellEnd"/>
+      <w:r>
+        <w:t xml:space="preserve"> </w:t>
+      </w:r>
+      <w:proofErr w:type="spellStart"/>
+      <w:r>
+        <w:t>Imitation</w:t>
+      </w:r>
+      <w:proofErr w:type="spellEnd"/>
+      <w:r>
+        <w:t xml:space="preserve"> Learning</w:t>
+      </w:r>
+      <w:r>
+        <w:t xml:space="preserve"> - GAIL) wykorzystuje podejście kontradyktoryjne, aby nagrodzić agenta za zachowanie podobne do zaprezentowanego. GAIL może być używany z nagrodami środowiskowymi lub bez nich i działa dobrze, gdy liczba demonstracji jest ograniczona. W tej metodzie, druga sieć neuronowa – dyskryminator – jest uczona w celu rozróżnienia, czy obserwacja/działanie pochodzi z demonstracji, czy też jest wytworzone przez agenta. Dyskryminator może następnie w oparciu o to, jak blisko ta nowa obserwacja/działanie znajduje się w jego przekonaniu od przedstawionych demonstracji. </w:t>
+      </w:r>
+    </w:p>
+    <w:p>
+      <w:r>
+        <w:t>Na każdym etapie szkolenia agent stara się nauczyć jak zmaksymalizować tę nagrodę. Następnie dyskryminator jest szkolony aby lepiej odróżniać demonstracje od stanu/działań agenta. W ten sposób, podczas gdy agent staje się coraz lepszy w naśladowaniu demonstracji, dyskryminator staje się coraz bardziej rygorystyczny a agent musi bardziej starać się go „oszukać”. Dzięki temu GAIL uczy polityki, która wytwarza stany i działania podobne do demonstracji.</w:t>
+      </w:r>
+    </w:p>
+    <w:p>
+      <w:pPr>
+        <w:pStyle w:val="Nagwek4"/>
+      </w:pPr>
+      <w:r>
+        <w:t>Klonowanie Behawioralne</w:t>
+      </w:r>
+    </w:p>
+    <w:p>
+      <w:r>
+        <w:t>Klonowanie Behawioralne (</w:t>
+      </w:r>
+      <w:proofErr w:type="spellStart"/>
+      <w:r>
+        <w:t>Behavioral</w:t>
+      </w:r>
+      <w:proofErr w:type="spellEnd"/>
+      <w:r>
+        <w:t xml:space="preserve"> </w:t>
+      </w:r>
+      <w:proofErr w:type="spellStart"/>
+      <w:r>
+        <w:t>Cloning</w:t>
+      </w:r>
+      <w:proofErr w:type="spellEnd"/>
+      <w:r>
+        <w:t xml:space="preserve"> – BC) szkoli politykę agenta aby dokładnie naśladować działania pokazane w zestawie demonstracji. Ponieważ klonowanie behawioralne nie może uogólniać poza przykłady pokazane w demonstracjach, działa ono najlepiej, gdy istnieją demonstracje dla prawie wszystkich stanów, których może doświadczyć agent, lub w połączeniu z GAIL i/lub zewnętrzną nagrodą. </w:t>
+      </w:r>
+    </w:p>
     <w:p/>
     <w:p/>
-    <w:p/>
-    <w:p>
-      <w:pPr>
-        <w:pStyle w:val="Nagwek3"/>
-      </w:pPr>
-      <w:bookmarkStart w:id="25" w:name="_Toc103559688"/>
-      <w:r>
-        <w:t>Ciekawość</w:t>
-      </w:r>
-      <w:bookmarkEnd w:id="25"/>
-    </w:p>
-    <w:p>
-      <w:r>
-        <w:t xml:space="preserve">W środowiskach, gdzie agent rzadko otrzymuje nagrody, agent może nigdy nie otrzymać sygnału nagrody na podstawie którego mógłby </w:t>
-      </w:r>
-      <w:commentRangeStart w:id="26"/>
-      <w:r>
-        <w:t>rozpocząć</w:t>
-      </w:r>
-      <w:commentRangeEnd w:id="26"/>
-      <w:r>
-        <w:rPr>
-          <w:rStyle w:val="Odwoaniedokomentarza"/>
-        </w:rPr>
-        <w:commentReference w:id="26"/>
-      </w:r>
-      <w:r>
-        <w:t xml:space="preserve"> proces szkolenia. Jest to scenariusz, w którym użycie wewnętrznych sygnałów nagrody może okazać się cenne. Ciekawość jest jednym z takich sygnałów, które mogą pomóc algorytmowi zbadać środowisko, kiedy zewnętrzne nagrody są rzadkie. </w:t>
-      </w:r>
-    </w:p>
-    <w:p>
-      <w:r>
-        <w:t xml:space="preserve">Dzięki tej metodzie szkolimy tak naprawdę dwie sieci: </w:t>
-      </w:r>
-    </w:p>
-    <w:p>
-      <w:pPr>
-        <w:ind w:firstLine="0"/>
-      </w:pPr>
-      <w:r>
+    <w:p>
+      <w:r>
+        <w:rPr>
+          <w:noProof/>
+        </w:rPr>
         <w:lastRenderedPageBreak/>
-        <w:t>• Model odwrotny, który bierze bieżącą i następną akcję agenta, koduje je i wykorzystuje kodowanie do przewidywania akcji, która została podjęta między obserwacjami.</w:t>
-      </w:r>
-    </w:p>
-    <w:p>
-      <w:pPr>
-        <w:ind w:firstLine="0"/>
-      </w:pPr>
-      <w:r>
-        <w:t>• Model wyprzedzający, który pobiera zakodowaną bieżącą obserwację i działanie oraz przewiduje następną zakodowaną obserwację.</w:t>
-      </w:r>
-    </w:p>
-    <w:p>
-      <w:pPr>
-        <w:ind w:firstLine="0"/>
-      </w:pPr>
-      <w:r>
-        <w:t>Utrata modelu wyprzedzającego (czyli różnicy między przewidywanymi a rzeczywistymi zakodowanymi obserwacjami) jest używana jako wewnętrzna nagroda, więc im bardziej model jest zaskoczony, tym większa będzie nagroda.</w:t>
-      </w:r>
-    </w:p>
-    <w:p>
-      <w:pPr>
-        <w:pStyle w:val="Nagwek4"/>
-      </w:pPr>
-      <w:r>
-        <w:t>Losowa destylacja sieciowa</w:t>
-      </w:r>
-    </w:p>
-    <w:p>
-      <w:r>
-        <w:t>Podobnie do sygnału ciekawości, Losowa Destylacja Sieciowa (</w:t>
-      </w:r>
-      <w:proofErr w:type="spellStart"/>
-      <w:r>
-        <w:t>Random</w:t>
-      </w:r>
-      <w:proofErr w:type="spellEnd"/>
-      <w:r>
-        <w:t xml:space="preserve"> Network </w:t>
-      </w:r>
-      <w:proofErr w:type="spellStart"/>
-      <w:r>
-        <w:t>Distillation</w:t>
-      </w:r>
-      <w:proofErr w:type="spellEnd"/>
-      <w:r>
-        <w:t xml:space="preserve"> - RND) jest użyteczna w środowiskach z rzadką nagrodą i pomaga agentowi je eksplorować. Moduł RND również używa dwóch sieci:</w:t>
-      </w:r>
-    </w:p>
-    <w:p>
-      <w:pPr>
-        <w:ind w:firstLine="0"/>
-      </w:pPr>
-      <w:r>
-        <w:t>• Pierwsza sieć ma losowe i stałe wagi, przyjmuje obserwacja jako dane wejściowe i generuje kodowanie</w:t>
-      </w:r>
-    </w:p>
-    <w:p>
-      <w:pPr>
-        <w:ind w:firstLine="0"/>
-      </w:pPr>
-      <w:r>
-        <w:t xml:space="preserve">• Druga sieć o podobnej architekturze wytrenowana jest do przewidzenia wyników pierwszej sieci i wykorzystuje obserwacje zebrane przez agenta jako dane szkoleniowe. </w:t>
-      </w:r>
-    </w:p>
-    <w:p>
-      <w:pPr>
-        <w:ind w:firstLine="0"/>
-      </w:pPr>
-      <w:r>
-        <w:t>Strata (kwadrat różnicy między przewidywaniami i rzeczywistymi zakodowanymi obserwacjami) wytrenowanego modelu jest używana jako wewnętrzna nagroda. Im więcej agent odwiedza stan, tym dokładniejsze są prognozy i tym niższe nagrody, co zachęca agenta do odkrywania nowych stanów z wyższymi błędami prognoz.</w:t>
-      </w:r>
-    </w:p>
-    <w:p>
-      <w:pPr>
-        <w:pStyle w:val="Nagwek4"/>
-      </w:pPr>
-      <w:r>
-        <w:t>Uczenie przez naśladowanie</w:t>
-      </w:r>
-    </w:p>
-    <w:p>
-      <w:r>
-        <w:t xml:space="preserve">Czasami lepszym podejściem metodą prób i błędów jest zademonstrowanie zachowania, jakiego oczekujemy od agenta. Przykładowo, zamiast pośrednio szkolić samochód za pomocą funkcji nagrody, możemy dać mu rzeczywiste przykłady obserwacji z toru i działań z klawiatury. Uczenie przez naśladowanie wykorzystuje pary obserwacji i działań z demonstracji aby wyuczyć się polityki.  Uczenie przez naśladowanie może być stosowane samodzielnie lub w połączeniu z uczeniem przez wzmacnianie. Stosowany samodzielnie może zapewnić mechanizm uczenia się określonego typu czy też stylu zachowania. W połączeniu z uczeniem poprzez wzmacnianie może radykalnie skrócić czas potrzebny do agentowi do nauki środowiska, co pokazano na rysunku 2. </w:t>
-      </w:r>
-    </w:p>
-    <w:p>
-      <w:pPr>
-        <w:pStyle w:val="Nagwek4"/>
-      </w:pPr>
-      <w:proofErr w:type="spellStart"/>
-      <w:r>
-        <w:t>Generative</w:t>
-      </w:r>
-      <w:proofErr w:type="spellEnd"/>
-      <w:r>
-        <w:t xml:space="preserve"> </w:t>
-      </w:r>
-      <w:proofErr w:type="spellStart"/>
-      <w:r>
-        <w:t>Adversarial</w:t>
-      </w:r>
-      <w:proofErr w:type="spellEnd"/>
-      <w:r>
-        <w:t xml:space="preserve"> </w:t>
-      </w:r>
-      <w:proofErr w:type="spellStart"/>
-      <w:r>
-        <w:t>Imitation</w:t>
-      </w:r>
-      <w:proofErr w:type="spellEnd"/>
-      <w:r>
-        <w:t xml:space="preserve"> Learning</w:t>
-      </w:r>
-    </w:p>
-    <w:p>
-      <w:proofErr w:type="spellStart"/>
-      <w:r>
-        <w:lastRenderedPageBreak/>
-        <w:t>Generative</w:t>
-      </w:r>
-      <w:proofErr w:type="spellEnd"/>
-      <w:r>
-        <w:t xml:space="preserve"> </w:t>
-      </w:r>
-      <w:proofErr w:type="spellStart"/>
-      <w:r>
-        <w:t>Adversarial</w:t>
-      </w:r>
-      <w:proofErr w:type="spellEnd"/>
-      <w:r>
-        <w:t xml:space="preserve"> </w:t>
-      </w:r>
-      <w:proofErr w:type="spellStart"/>
-      <w:r>
-        <w:t>Imitation</w:t>
-      </w:r>
-      <w:proofErr w:type="spellEnd"/>
-      <w:r>
-        <w:t xml:space="preserve"> Learning</w:t>
-      </w:r>
-      <w:r>
-        <w:t xml:space="preserve"> - GAIL) wykorzystuje podejście kontradyktoryjne, aby nagrodzić agenta za zachowanie podobne do zaprezentowanego. GAIL może być używany z nagrodami środowiskowymi lub bez nich i działa dobrze, gdy liczba demonstracji jest ograniczona. W tej metodzie, druga sieć neuronowa – dyskryminator – jest uczona w celu rozróżnienia, czy obserwacja/działanie pochodzi z demonstracji, czy też jest wytworzone przez agenta. Dyskryminator może następnie w oparciu o to, jak blisko ta nowa obserwacja/działanie znajduje się w jego przekonaniu od przedstawionych demonstracji. </w:t>
-      </w:r>
-    </w:p>
-    <w:p>
-      <w:r>
-        <w:t>Na każdym etapie szkolenia agent stara się nauczyć jak zmaksymalizować tę nagrodę. Następnie dyskryminator jest szkolony aby lepiej odróżniać demonstracje od stanu/działań agenta. W ten sposób, podczas gdy agent staje się coraz lepszy w naśladowaniu demonstracji, dyskryminator staje się coraz bardziej rygorystyczny a agent musi bardziej starać się go „oszukać”. Dzięki temu GAIL uczy polityki, która wytwarza stany i działania podobne do demonstracji.</w:t>
-      </w:r>
-    </w:p>
-    <w:p>
-      <w:pPr>
-        <w:pStyle w:val="Nagwek4"/>
-      </w:pPr>
-      <w:r>
-        <w:t>Klonowanie Behawioralne</w:t>
-      </w:r>
-    </w:p>
-    <w:p>
-      <w:r>
-        <w:t>Klonowanie Behawioralne (</w:t>
-      </w:r>
-      <w:proofErr w:type="spellStart"/>
-      <w:r>
-        <w:t>Behavioral</w:t>
-      </w:r>
-      <w:proofErr w:type="spellEnd"/>
-      <w:r>
-        <w:t xml:space="preserve"> </w:t>
-      </w:r>
-      <w:proofErr w:type="spellStart"/>
-      <w:r>
-        <w:t>Cloning</w:t>
-      </w:r>
-      <w:proofErr w:type="spellEnd"/>
-      <w:r>
-        <w:t xml:space="preserve"> – BC) szkoli politykę agenta aby dokładnie naśladować działania pokazane w zestawie demonstracji. Ponieważ klonowanie behawioralne nie może uogólniać poza przykłady pokazane w demonstracjach, działa ono najlepiej, gdy istnieją demonstracje dla prawie wszystkich stanów, których może doświadczyć agent, lub w połączeniu z GAIL i/lub zewnętrzną nagrodą. </w:t>
-      </w:r>
-    </w:p>
-    <w:p/>
-    <w:p>
-      <w:r>
-        <w:rPr>
-          <w:noProof/>
-        </w:rPr>
         <w:drawing>
           <wp:inline distT="0" distB="0" distL="0" distR="0" wp14:anchorId="1AB2F6F1" wp14:editId="6456D178">
             <wp:extent cx="5315900" cy="3115340"/>
@@ -7672,115 +7929,115 @@
         <w:pStyle w:val="Legenda"/>
       </w:pPr>
       <w:r>
+        <w:t>Rysunek 2. Porównanie szybkości uczenia algorytmu uczenia przez wzmacnianie z wykorzystaniem różnych kombinacji metod w środowisku „Piramidy”</w:t>
+      </w:r>
+    </w:p>
+    <w:p>
+      <w:pPr>
+        <w:pStyle w:val="Nagwek2"/>
+      </w:pPr>
+      <w:bookmarkStart w:id="27" w:name="_Toc103559689"/>
+      <w:r>
+        <w:t>Biblioteki</w:t>
+      </w:r>
+      <w:r>
+        <w:t>, technologie i programy</w:t>
+      </w:r>
+      <w:bookmarkEnd w:id="27"/>
+    </w:p>
+    <w:p>
+      <w:r>
+        <w:t xml:space="preserve">W niniejszej pracy zostaną wykorzystane </w:t>
+      </w:r>
+    </w:p>
+    <w:p>
+      <w:pPr>
+        <w:pStyle w:val="Nagwek3"/>
+      </w:pPr>
+      <w:bookmarkStart w:id="28" w:name="_Toc103559690"/>
+      <w:r>
+        <w:t>Unity</w:t>
+      </w:r>
+      <w:bookmarkEnd w:id="28"/>
+      <w:r>
+        <w:t xml:space="preserve"> </w:t>
+      </w:r>
+    </w:p>
+    <w:p>
+      <w:r>
+        <w:t xml:space="preserve">Unity to wieloplatformowy silnik do tworzenia między innymi gier, animacji czy </w:t>
+      </w:r>
+      <w:r>
+        <w:t xml:space="preserve">symulacji. </w:t>
+      </w:r>
+      <w:r>
+        <w:t>Dzięki swojej prostocie, jest on używany przez miliony programistów na całym świecie</w:t>
+      </w:r>
+      <w:r>
+        <w:t xml:space="preserve"> i wykonan</w:t>
+      </w:r>
+      <w:r>
+        <w:t>o</w:t>
+      </w:r>
+      <w:r>
+        <w:t xml:space="preserve"> w nim wiele gier takich jak </w:t>
+      </w:r>
+      <w:r>
+        <w:t>„</w:t>
+      </w:r>
+      <w:proofErr w:type="spellStart"/>
+      <w:r>
+        <w:t>Cities</w:t>
+      </w:r>
+      <w:proofErr w:type="spellEnd"/>
+      <w:r>
+        <w:t xml:space="preserve">: </w:t>
+      </w:r>
+      <w:proofErr w:type="spellStart"/>
+      <w:r>
+        <w:t>Skylines</w:t>
+      </w:r>
+      <w:proofErr w:type="spellEnd"/>
+      <w:r>
+        <w:t xml:space="preserve">”, „The </w:t>
+      </w:r>
+      <w:proofErr w:type="spellStart"/>
+      <w:r>
+        <w:t>forrest</w:t>
+      </w:r>
+      <w:proofErr w:type="spellEnd"/>
+      <w:r>
+        <w:t>” czy „</w:t>
+      </w:r>
+      <w:proofErr w:type="spellStart"/>
+      <w:r>
+        <w:t>Firewatch</w:t>
+      </w:r>
+      <w:proofErr w:type="spellEnd"/>
+      <w:r>
+        <w:t>”</w:t>
+      </w:r>
+      <w:r>
+        <w:t>. W 2021 roku badanie przeprowadzone przez Unity</w:t>
+      </w:r>
+      <w:r>
+        <w:t xml:space="preserve"> Technologies wykazało, że Unity pozostaje najczęściej wybieranym silnikiem gier, ponieważ aż 61% ankietowanych programistów korzysta z tego oprogramowania [8].</w:t>
+      </w:r>
+      <w:r>
+        <w:t xml:space="preserve"> </w:t>
+      </w:r>
+    </w:p>
+    <w:p>
+      <w:r>
+        <w:t xml:space="preserve">Po stworzeniu projektu w Unity Hub, wyświetli się główny edytor Unity z otwartym projektem. Interfejs Unity podzielony jest na kilka sekcji  </w:t>
+      </w:r>
+    </w:p>
+    <w:p>
+      <w:r>
+        <w:rPr>
+          <w:noProof/>
+        </w:rPr>
         <w:lastRenderedPageBreak/>
-        <w:t>Rysunek 2. Porównanie szybkości uczenia algorytmu uczenia przez wzmacnianie z wykorzystaniem różnych kombinacji metod w środowisku „Piramidy”</w:t>
-      </w:r>
-    </w:p>
-    <w:p>
-      <w:pPr>
-        <w:pStyle w:val="Nagwek2"/>
-      </w:pPr>
-      <w:bookmarkStart w:id="27" w:name="_Toc103559689"/>
-      <w:r>
-        <w:t>Biblioteki</w:t>
-      </w:r>
-      <w:r>
-        <w:t>, technologie i programy</w:t>
-      </w:r>
-      <w:bookmarkEnd w:id="27"/>
-    </w:p>
-    <w:p>
-      <w:r>
-        <w:t xml:space="preserve">W niniejszej pracy zostaną wykorzystane </w:t>
-      </w:r>
-    </w:p>
-    <w:p>
-      <w:pPr>
-        <w:pStyle w:val="Nagwek3"/>
-      </w:pPr>
-      <w:bookmarkStart w:id="28" w:name="_Toc103559690"/>
-      <w:r>
-        <w:t>Unity</w:t>
-      </w:r>
-      <w:bookmarkEnd w:id="28"/>
-      <w:r>
-        <w:t xml:space="preserve"> </w:t>
-      </w:r>
-    </w:p>
-    <w:p>
-      <w:r>
-        <w:t xml:space="preserve">Unity to wieloplatformowy silnik do tworzenia między innymi gier, animacji czy </w:t>
-      </w:r>
-      <w:r>
-        <w:t xml:space="preserve">symulacji. </w:t>
-      </w:r>
-      <w:r>
-        <w:t>Dzięki swojej prostocie, jest on używany przez miliony programistów na całym świecie</w:t>
-      </w:r>
-      <w:r>
-        <w:t xml:space="preserve"> i wykonan</w:t>
-      </w:r>
-      <w:r>
-        <w:t>o</w:t>
-      </w:r>
-      <w:r>
-        <w:t xml:space="preserve"> w nim wiele gier takich jak </w:t>
-      </w:r>
-      <w:r>
-        <w:t>„</w:t>
-      </w:r>
-      <w:proofErr w:type="spellStart"/>
-      <w:r>
-        <w:t>Cities</w:t>
-      </w:r>
-      <w:proofErr w:type="spellEnd"/>
-      <w:r>
-        <w:t xml:space="preserve">: </w:t>
-      </w:r>
-      <w:proofErr w:type="spellStart"/>
-      <w:r>
-        <w:t>Skylines</w:t>
-      </w:r>
-      <w:proofErr w:type="spellEnd"/>
-      <w:r>
-        <w:t xml:space="preserve">”, „The </w:t>
-      </w:r>
-      <w:proofErr w:type="spellStart"/>
-      <w:r>
-        <w:t>forrest</w:t>
-      </w:r>
-      <w:proofErr w:type="spellEnd"/>
-      <w:r>
-        <w:t>” czy „</w:t>
-      </w:r>
-      <w:proofErr w:type="spellStart"/>
-      <w:r>
-        <w:t>Firewatch</w:t>
-      </w:r>
-      <w:proofErr w:type="spellEnd"/>
-      <w:r>
-        <w:t>”</w:t>
-      </w:r>
-      <w:r>
-        <w:t>. W 2021 roku badanie przeprowadzone przez Unity</w:t>
-      </w:r>
-      <w:r>
-        <w:t xml:space="preserve"> Technologies wykazało, że Unity pozostaje najczęściej wybieranym silnikiem gier, ponieważ aż 61% ankietowanych programistów korzysta z tego oprogramowania [8].</w:t>
-      </w:r>
-      <w:r>
-        <w:t xml:space="preserve"> </w:t>
-      </w:r>
-    </w:p>
-    <w:p>
-      <w:r>
-        <w:t xml:space="preserve">Po stworzeniu projektu w Unity Hub, wyświetli się główny edytor Unity z otwartym projektem. Interfejs Unity podzielony jest na kilka sekcji  </w:t>
-      </w:r>
-    </w:p>
-    <w:p>
-      <w:r>
-        <w:rPr>
-          <w:noProof/>
-        </w:rPr>
         <w:drawing>
           <wp:inline distT="0" distB="0" distL="0" distR="0" wp14:anchorId="4950524A" wp14:editId="24B3B120">
             <wp:extent cx="5762625" cy="3010535"/>
@@ -7987,17 +8244,7 @@
           <w:sz w:val="21"/>
           <w:szCs w:val="21"/>
         </w:rPr>
-        <w:t xml:space="preserve">Okno hierarchii pokazujące obiekty znajdujące się na scenie. Na każdym z obiektów można wykonywać podstawowe operacje jak dodawanie obiektu, usuwanie,  zmiana jego nazwy czy </w:t>
-      </w:r>
-      <w:r>
-        <w:rPr>
-          <w:rFonts w:ascii="Arial" w:hAnsi="Arial" w:cs="Arial"/>
-          <w:color w:val="202124"/>
-          <w:sz w:val="21"/>
-          <w:szCs w:val="21"/>
-        </w:rPr>
-        <w:lastRenderedPageBreak/>
-        <w:t xml:space="preserve">duplikowanie. </w:t>
+        <w:t xml:space="preserve">Okno hierarchii pokazujące obiekty znajdujące się na scenie. Na każdym z obiektów można wykonywać podstawowe operacje jak dodawanie obiektu, usuwanie,  zmiana jego nazwy czy duplikowanie. </w:t>
       </w:r>
       <w:commentRangeStart w:id="29"/>
       <w:r>
@@ -8585,11 +8832,7 @@
         <w:t xml:space="preserve"> </w:t>
       </w:r>
       <w:r>
-        <w:t xml:space="preserve">wysokopoziomowy, obiektowy język programowania stworzony w latach 1998-2001 przez firmę Microsoft. Programiści wykorzystują go głównie do tworzenia stron </w:t>
-      </w:r>
-      <w:r>
-        <w:lastRenderedPageBreak/>
-        <w:t xml:space="preserve">internetowych za pomocą platformy .NET czy aplikacji działających w systemie Windows. Unity </w:t>
+        <w:t xml:space="preserve">wysokopoziomowy, obiektowy język programowania stworzony w latach 1998-2001 przez firmę Microsoft. Programiści wykorzystują go głównie do tworzenia stron internetowych za pomocą platformy .NET czy aplikacji działających w systemie Windows. Unity </w:t>
       </w:r>
       <w:r>
         <w:t xml:space="preserve">wykorzystuje ten język do definiowania zachowywania obiektów w środowisku. Najpopularniejszym edytorem języka jest Visual Studio </w:t>
@@ -8723,7 +8966,11 @@
       </w:r>
       <w:proofErr w:type="spellEnd"/>
       <w:r>
-        <w:t xml:space="preserve"> korzysta wiele  firm wytwarzających oprogramowanie związanych z głębokim uczeniem jak na przykład</w:t>
+        <w:t xml:space="preserve"> korzysta wiele  </w:t>
+      </w:r>
+      <w:r>
+        <w:lastRenderedPageBreak/>
+        <w:t>firm wytwarzających oprogramowanie związanych z głębokim uczeniem jak na przykład</w:t>
       </w:r>
       <w:r>
         <w:t xml:space="preserve"> </w:t>
@@ -9347,18 +9594,7 @@
       <w:r>
         <w:fldChar w:fldCharType="end"/>
       </w:r>
-      <w:r>
-        <w:fldChar w:fldCharType="begin"/>
-      </w:r>
-      <w:r>
-        <w:instrText xml:space="preserve"> TOC \h \z \c "Rysunek" </w:instrText>
-      </w:r>
-      <w:r>
-        <w:fldChar w:fldCharType="separate"/>
-      </w:r>
-      <w:r>
-        <w:fldChar w:fldCharType="end"/>
-      </w:r>
+      <w:fldSimple w:instr=" TOC \h \z \c &quot;Rysunek&quot; "/>
     </w:p>
     <w:p>
       <w:pPr>
@@ -9489,18 +9725,7 @@
       <w:r>
         <w:fldChar w:fldCharType="end"/>
       </w:r>
-      <w:r>
-        <w:fldChar w:fldCharType="begin"/>
-      </w:r>
-      <w:r>
-        <w:instrText xml:space="preserve"> TOC \h \z \c "Tabela" </w:instrText>
-      </w:r>
-      <w:r>
-        <w:fldChar w:fldCharType="separate"/>
-      </w:r>
-      <w:r>
-        <w:fldChar w:fldCharType="end"/>
-      </w:r>
+      <w:fldSimple w:instr=" TOC \h \z \c &quot;Tabela&quot; "/>
     </w:p>
     <w:p>
       <w:pPr>
@@ -11844,12 +12069,6 @@
 </file>
 
 <file path=customXml/item1.xml><?xml version="1.0" encoding="utf-8"?>
-<p:properties xmlns:p="http://schemas.microsoft.com/office/2006/metadata/properties" xmlns:xsi="http://www.w3.org/2001/XMLSchema-instance" xmlns:pc="http://schemas.microsoft.com/office/infopath/2007/PartnerControls">
-  <documentManagement/>
-</p:properties>
-</file>
-
-<file path=customXml/item2.xml><?xml version="1.0" encoding="utf-8"?>
 <ct:contentTypeSchema xmlns:ct="http://schemas.microsoft.com/office/2006/metadata/contentType" xmlns:ma="http://schemas.microsoft.com/office/2006/metadata/properties/metaAttributes" ct:_="" ma:_="" ma:contentTypeName="Document" ma:contentTypeID="0x010100AEA2C9E408976B428BBEC6E1E6D457C7" ma:contentTypeVersion="2" ma:contentTypeDescription="Create a new document." ma:contentTypeScope="" ma:versionID="6dbb2e1a05e3e0d44ebeb4583b32131e">
   <xsd:schema xmlns:xsd="http://www.w3.org/2001/XMLSchema" xmlns:xs="http://www.w3.org/2001/XMLSchema" xmlns:p="http://schemas.microsoft.com/office/2006/metadata/properties" xmlns:ns3="d5c6a8d3-8bc8-45d6-a3f6-c36cee2212a7" targetNamespace="http://schemas.microsoft.com/office/2006/metadata/properties" ma:root="true" ma:fieldsID="c02144da65cd1a80eb2c91983efe16de" ns3:_="">
     <xsd:import namespace="d5c6a8d3-8bc8-45d6-a3f6-c36cee2212a7"/>
@@ -11981,11 +12200,13 @@
 </ct:contentTypeSchema>
 </file>
 
-<file path=customXml/item3.xml><?xml version="1.0" encoding="utf-8"?>
-<b:Sources xmlns:b="http://schemas.openxmlformats.org/officeDocument/2006/bibliography" xmlns="http://schemas.openxmlformats.org/officeDocument/2006/bibliography" SelectedStyle="\APASixthEditionOfficeOnline.xsl" StyleName="APA" Version="6"/>
+<file path=customXml/item2.xml><?xml version="1.0" encoding="utf-8"?>
+<p:properties xmlns:p="http://schemas.microsoft.com/office/2006/metadata/properties" xmlns:xsi="http://www.w3.org/2001/XMLSchema-instance" xmlns:pc="http://schemas.microsoft.com/office/infopath/2007/PartnerControls">
+  <documentManagement/>
+</p:properties>
 </file>
 
-<file path=customXml/item4.xml><?xml version="1.0" encoding="utf-8"?>
+<file path=customXml/item3.xml><?xml version="1.0" encoding="utf-8"?>
 <?mso-contentType ?>
 <FormTemplates xmlns="http://schemas.microsoft.com/sharepoint/v3/contenttype/forms">
   <Display>DocumentLibraryForm</Display>
@@ -11994,16 +12215,11 @@
 </FormTemplates>
 </file>
 
-<file path=customXml/itemProps1.xml><?xml version="1.0" encoding="utf-8"?>
-<ds:datastoreItem xmlns:ds="http://schemas.openxmlformats.org/officeDocument/2006/customXml" ds:itemID="{094A19E1-D818-4D3B-BD60-88D91ACA62C8}">
-  <ds:schemaRefs>
-    <ds:schemaRef ds:uri="http://schemas.microsoft.com/office/2006/metadata/properties"/>
-    <ds:schemaRef ds:uri="http://schemas.microsoft.com/office/infopath/2007/PartnerControls"/>
-  </ds:schemaRefs>
-</ds:datastoreItem>
+<file path=customXml/item4.xml><?xml version="1.0" encoding="utf-8"?>
+<b:Sources xmlns:b="http://schemas.openxmlformats.org/officeDocument/2006/bibliography" xmlns="http://schemas.openxmlformats.org/officeDocument/2006/bibliography" SelectedStyle="\APASixthEditionOfficeOnline.xsl" StyleName="APA" Version="6"/>
 </file>
 
-<file path=customXml/itemProps2.xml><?xml version="1.0" encoding="utf-8"?>
+<file path=customXml/itemProps1.xml><?xml version="1.0" encoding="utf-8"?>
 <ds:datastoreItem xmlns:ds="http://schemas.openxmlformats.org/officeDocument/2006/customXml" ds:itemID="{4FC3C2D2-D1F0-4588-87B0-AE12A9BD5F2B}">
   <ds:schemaRefs>
     <ds:schemaRef ds:uri="http://schemas.microsoft.com/office/2006/metadata/contentType"/>
@@ -12021,18 +12237,27 @@
 </ds:datastoreItem>
 </file>
 
+<file path=customXml/itemProps2.xml><?xml version="1.0" encoding="utf-8"?>
+<ds:datastoreItem xmlns:ds="http://schemas.openxmlformats.org/officeDocument/2006/customXml" ds:itemID="{094A19E1-D818-4D3B-BD60-88D91ACA62C8}">
+  <ds:schemaRefs>
+    <ds:schemaRef ds:uri="http://schemas.microsoft.com/office/2006/metadata/properties"/>
+    <ds:schemaRef ds:uri="http://schemas.microsoft.com/office/infopath/2007/PartnerControls"/>
+  </ds:schemaRefs>
+</ds:datastoreItem>
+</file>
+
 <file path=customXml/itemProps3.xml><?xml version="1.0" encoding="utf-8"?>
+<ds:datastoreItem xmlns:ds="http://schemas.openxmlformats.org/officeDocument/2006/customXml" ds:itemID="{3C7DA151-DB42-4282-9426-B926970FC8F6}">
+  <ds:schemaRefs>
+    <ds:schemaRef ds:uri="http://schemas.microsoft.com/sharepoint/v3/contenttype/forms"/>
+  </ds:schemaRefs>
+</ds:datastoreItem>
+</file>
+
+<file path=customXml/itemProps4.xml><?xml version="1.0" encoding="utf-8"?>
 <ds:datastoreItem xmlns:ds="http://schemas.openxmlformats.org/officeDocument/2006/customXml" ds:itemID="{5E16BAAB-C939-441D-934D-86CC2E14E8F8}">
   <ds:schemaRefs>
     <ds:schemaRef ds:uri="http://schemas.openxmlformats.org/officeDocument/2006/bibliography"/>
   </ds:schemaRefs>
 </ds:datastoreItem>
-</file>
-
-<file path=customXml/itemProps4.xml><?xml version="1.0" encoding="utf-8"?>
-<ds:datastoreItem xmlns:ds="http://schemas.openxmlformats.org/officeDocument/2006/customXml" ds:itemID="{3C7DA151-DB42-4282-9426-B926970FC8F6}">
-  <ds:schemaRefs>
-    <ds:schemaRef ds:uri="http://schemas.microsoft.com/sharepoint/v3/contenttype/forms"/>
-  </ds:schemaRefs>
-</ds:datastoreItem>
 </file>
</xml_diff>

<commit_message>
update chapter 2 (MDP and DP)
</commit_message>
<xml_diff>
--- a/Licencjat/Praca licencjacka.docx
+++ b/Licencjat/Praca licencjacka.docx
@@ -4202,15 +4202,7 @@
     </w:p>
     <w:p>
       <w:r>
-        <w:t xml:space="preserve">Sygnał nagrody określa co jest dobre dla agenta a co złe w sensie bezpośrednim. Wartość funkcji określa co jest dla niego dobre w większym odstępie czasu. Ogólnie wartość stanu to całkowita kwota nagrody, której agent może </w:t>
-      </w:r>
-      <w:proofErr w:type="spellStart"/>
-      <w:r>
-        <w:t>oczekwać</w:t>
-      </w:r>
-      <w:proofErr w:type="spellEnd"/>
-      <w:r>
-        <w:t xml:space="preserve"> w przyszłości zaczynając od tego stanu. Podczas gdy nagrody określają natychmiastową, samoistną wartość stanów środowiskowych, ich wartości określają długoterminową atrakcyjność stanów po uwzględnieniu stanów które prawdopodobnie nastąpią, oraz nagród dostępnych w tych stanach. Przykładowo, stan może dawać niską natychmiastową nagrodę, lecz nadal mieć wysoką wartość ponieważ regularnie następujące po nim inne stany zapewniają wysokie nagrody. </w:t>
+        <w:t xml:space="preserve">Sygnał nagrody określa co jest dobre dla agenta a co złe w sensie bezpośrednim. Wartość funkcji określa co jest dla niego dobre w większym odstępie czasu. Ogólnie wartość stanu to całkowita kwota nagrody, której agent może oczekwać w przyszłości zaczynając od tego stanu. Podczas gdy nagrody określają natychmiastową, samoistną wartość stanów środowiskowych, ich wartości określają długoterminową atrakcyjność stanów po uwzględnieniu stanów które prawdopodobnie nastąpią, oraz nagród dostępnych w tych stanach. Przykładowo, stan może dawać niską natychmiastową nagrodę, lecz nadal mieć wysoką wartość ponieważ regularnie następujące po nim inne stany zapewniają wysokie nagrody. </w:t>
       </w:r>
     </w:p>
     <w:p>
@@ -4596,15 +4588,7 @@
         <w:t xml:space="preserve">Jednym z badaczy którzy pomimo tego dalej prowadzili badania na tym obszarze był między innymi </w:t>
       </w:r>
       <w:r>
-        <w:t xml:space="preserve">John </w:t>
-      </w:r>
-      <w:proofErr w:type="spellStart"/>
-      <w:r>
-        <w:t>Andreae</w:t>
-      </w:r>
-      <w:proofErr w:type="spellEnd"/>
-      <w:r>
-        <w:t>, który w 1963 roku stworzył system STELLA</w:t>
+        <w:t>John Andreae, który w 1963 roku stworzył system STELLA</w:t>
       </w:r>
       <w:r>
         <w:t xml:space="preserve"> – </w:t>
@@ -5161,6 +5145,9 @@
         <w:t>Procesy decyzyjne Markowa</w:t>
       </w:r>
       <w:bookmarkEnd w:id="13"/>
+      <w:r>
+        <w:t xml:space="preserve"> i równanie Bellman’a</w:t>
+      </w:r>
     </w:p>
     <w:p>
       <w:r>
@@ -5277,7 +5264,7 @@
     </w:p>
     <w:p>
       <w:pPr>
-        <w:ind w:firstLine="708"/>
+        <w:ind w:firstLine="0"/>
         <w:jc w:val="left"/>
       </w:pPr>
       <w:r>
@@ -6239,6 +6226,9 @@
       </m:oMathPara>
     </w:p>
     <w:p>
+      <w:pPr>
+        <w:ind w:firstLine="0"/>
+      </w:pPr>
       <w:r>
         <w:lastRenderedPageBreak/>
         <w:t xml:space="preserve">Zapis ten oznacza prawdopodobieństwo podjęcia akcji </w:t>
@@ -6339,6 +6329,14 @@
       </w:r>
       <w:r>
         <w:t xml:space="preserve"> </w:t>
+      </w:r>
+    </w:p>
+    <w:p>
+      <w:pPr>
+        <w:pStyle w:val="Nagwek4"/>
+      </w:pPr>
+      <w:r>
+        <w:t>Oczekiwana nagroda</w:t>
       </w:r>
     </w:p>
     <w:p>
@@ -6483,7 +6481,7 @@
     </w:p>
     <w:p>
       <w:pPr>
-        <w:ind w:firstLine="708"/>
+        <w:ind w:firstLine="0"/>
       </w:pPr>
       <w:r>
         <w:t xml:space="preserve">Gdzie </w:t>
@@ -6874,6 +6872,14 @@
       </m:oMathPara>
     </w:p>
     <w:p>
+      <w:pPr>
+        <w:pStyle w:val="Nagwek4"/>
+      </w:pPr>
+      <w:r>
+        <w:t>Wartość stanu i wartość akcji</w:t>
+      </w:r>
+    </w:p>
+    <w:p>
       <w:r>
         <w:t>MDP definiuje</w:t>
       </w:r>
@@ -7132,7 +7138,6 @@
         <w:t xml:space="preserve"> </w:t>
       </w:r>
       <w:r>
-        <w:tab/>
         <w:t xml:space="preserve">Powyższe równanie oznacza, że wartość </w:t>
       </w:r>
       <m:oMath>
@@ -7445,6 +7450,899 @@
     </w:p>
     <w:p>
       <w:pPr>
+        <w:ind w:firstLine="0"/>
+      </w:pPr>
+      <m:oMath>
+        <m:sSub>
+          <m:sSubPr>
+            <m:ctrlPr>
+              <w:rPr>
+                <w:rFonts w:ascii="Cambria Math" w:hAnsi="Cambria Math"/>
+                <w:i/>
+              </w:rPr>
+            </m:ctrlPr>
+          </m:sSubPr>
+          <m:e>
+            <m:r>
+              <w:rPr>
+                <w:rFonts w:ascii="Cambria Math" w:hAnsi="Cambria Math"/>
+              </w:rPr>
+              <m:t>q</m:t>
+            </m:r>
+          </m:e>
+          <m:sub>
+            <m:r>
+              <w:rPr>
+                <w:rFonts w:ascii="Cambria Math" w:hAnsi="Cambria Math"/>
+              </w:rPr>
+              <m:t>n</m:t>
+            </m:r>
+          </m:sub>
+        </m:sSub>
+        <m:r>
+          <w:rPr>
+            <w:rFonts w:ascii="Cambria Math" w:hAnsi="Cambria Math"/>
+          </w:rPr>
+          <m:t>(s,a)</m:t>
+        </m:r>
+      </m:oMath>
+      <w:r>
+        <w:t xml:space="preserve"> oznacza wartość akcji a jaką można podjąć w stanie s i jest ona równa wartości oczekiwanej z</w:t>
+      </w:r>
+      <w:r>
+        <w:t xml:space="preserve"> sumy nagród </w:t>
+      </w:r>
+      <m:oMath>
+        <m:sSub>
+          <m:sSubPr>
+            <m:ctrlPr>
+              <w:rPr>
+                <w:rFonts w:ascii="Cambria Math" w:hAnsi="Cambria Math"/>
+                <w:i/>
+              </w:rPr>
+            </m:ctrlPr>
+          </m:sSubPr>
+          <m:e>
+            <m:r>
+              <w:rPr>
+                <w:rFonts w:ascii="Cambria Math" w:hAnsi="Cambria Math"/>
+              </w:rPr>
+              <m:t>G</m:t>
+            </m:r>
+          </m:e>
+          <m:sub>
+            <m:r>
+              <w:rPr>
+                <w:rFonts w:ascii="Cambria Math" w:hAnsi="Cambria Math"/>
+              </w:rPr>
+              <m:t>t</m:t>
+            </m:r>
+          </m:sub>
+        </m:sSub>
+      </m:oMath>
+      <w:r>
+        <w:t xml:space="preserve"> pod warunkiem zaczynania od stanu </w:t>
+      </w:r>
+      <m:oMath>
+        <m:r>
+          <w:rPr>
+            <w:rFonts w:ascii="Cambria Math" w:hAnsi="Cambria Math"/>
+          </w:rPr>
+          <m:t>s</m:t>
+        </m:r>
+      </m:oMath>
+      <w:r>
+        <w:t xml:space="preserve"> i podjęcia w nim akcji </w:t>
+      </w:r>
+      <m:oMath>
+        <m:r>
+          <w:rPr>
+            <w:rFonts w:ascii="Cambria Math" w:hAnsi="Cambria Math"/>
+          </w:rPr>
+          <m:t>a</m:t>
+        </m:r>
+      </m:oMath>
+      <w:r>
+        <w:t>.</w:t>
+      </w:r>
+    </w:p>
+    <w:p>
+      <w:pPr>
+        <w:ind w:firstLine="0"/>
+      </w:pPr>
+    </w:p>
+    <w:p>
+      <w:pPr>
+        <w:ind w:firstLine="0"/>
+      </w:pPr>
+    </w:p>
+    <w:p>
+      <w:pPr>
+        <w:ind w:firstLine="0"/>
+      </w:pPr>
+    </w:p>
+    <w:p>
+      <w:pPr>
+        <w:pStyle w:val="Nagwek4"/>
+      </w:pPr>
+      <w:r>
+        <w:lastRenderedPageBreak/>
+        <w:t>Równanie Bellmana</w:t>
+      </w:r>
+    </w:p>
+    <w:p>
+      <w:r>
+        <w:t xml:space="preserve">Równanie Bellmana jest wykorzystywane bardzo często w uczeniu przez wzmacnianie. Upraszcza ono obliczanie wartości funkcji, poprzez rozłożenie równania wartości funkcji na dwie części – nagrodę natychmiastową </w:t>
+      </w:r>
+      <w:r>
+        <w:t xml:space="preserve">plus zdyskontowane przyszłe </w:t>
+      </w:r>
+      <w:commentRangeStart w:id="14"/>
+      <w:r>
+        <w:t>wartości</w:t>
+      </w:r>
+      <w:commentRangeEnd w:id="14"/>
+      <w:r>
+        <w:rPr>
+          <w:rStyle w:val="Odwoaniedokomentarza"/>
+        </w:rPr>
+        <w:commentReference w:id="14"/>
+      </w:r>
+      <w:r>
+        <w:t>.</w:t>
+      </w:r>
+      <w:r>
+        <w:t xml:space="preserve"> Po zastosowaniu równania Bellman’a na funkcji wartości stanu otrzymamy:                                                          </w:t>
+      </w:r>
+      <w:r>
+        <w:br/>
+      </w:r>
+      <m:oMathPara>
+        <m:oMath>
+          <m:sSub>
+            <m:sSubPr>
+              <m:ctrlPr>
+                <w:rPr>
+                  <w:rFonts w:ascii="Cambria Math" w:hAnsi="Cambria Math"/>
+                  <w:i/>
+                </w:rPr>
+              </m:ctrlPr>
+            </m:sSubPr>
+            <m:e>
+              <m:r>
+                <w:rPr>
+                  <w:rFonts w:ascii="Cambria Math" w:hAnsi="Cambria Math"/>
+                </w:rPr>
+                <m:t>V</m:t>
+              </m:r>
+            </m:e>
+            <m:sub>
+              <m:r>
+                <w:rPr>
+                  <w:rFonts w:ascii="Cambria Math" w:hAnsi="Cambria Math"/>
+                </w:rPr>
+                <m:t>π</m:t>
+              </m:r>
+            </m:sub>
+          </m:sSub>
+          <m:d>
+            <m:dPr>
+              <m:ctrlPr>
+                <w:rPr>
+                  <w:rFonts w:ascii="Cambria Math" w:hAnsi="Cambria Math"/>
+                  <w:i/>
+                </w:rPr>
+              </m:ctrlPr>
+            </m:dPr>
+            <m:e>
+              <m:r>
+                <w:rPr>
+                  <w:rFonts w:ascii="Cambria Math" w:hAnsi="Cambria Math"/>
+                </w:rPr>
+                <m:t>s</m:t>
+              </m:r>
+            </m:e>
+          </m:d>
+          <m:r>
+            <w:rPr>
+              <w:rFonts w:ascii="Cambria Math" w:hAnsi="Cambria Math"/>
+            </w:rPr>
+            <m:t>=</m:t>
+          </m:r>
+          <m:nary>
+            <m:naryPr>
+              <m:chr m:val="∑"/>
+              <m:limLoc m:val="undOvr"/>
+              <m:supHide m:val="1"/>
+              <m:ctrlPr>
+                <w:rPr>
+                  <w:rFonts w:ascii="Cambria Math" w:hAnsi="Cambria Math"/>
+                  <w:i/>
+                </w:rPr>
+              </m:ctrlPr>
+            </m:naryPr>
+            <m:sub>
+              <m:r>
+                <w:rPr>
+                  <w:rFonts w:ascii="Cambria Math" w:hAnsi="Cambria Math"/>
+                </w:rPr>
+                <m:t>a</m:t>
+              </m:r>
+            </m:sub>
+            <m:sup/>
+            <m:e>
+              <m:r>
+                <w:rPr>
+                  <w:rFonts w:ascii="Cambria Math" w:hAnsi="Cambria Math"/>
+                </w:rPr>
+                <m:t>π</m:t>
+              </m:r>
+              <m:d>
+                <m:dPr>
+                  <m:ctrlPr>
+                    <w:rPr>
+                      <w:rFonts w:ascii="Cambria Math" w:hAnsi="Cambria Math"/>
+                      <w:i/>
+                    </w:rPr>
+                  </m:ctrlPr>
+                </m:dPr>
+                <m:e>
+                  <m:r>
+                    <w:rPr>
+                      <w:rFonts w:ascii="Cambria Math" w:hAnsi="Cambria Math"/>
+                    </w:rPr>
+                    <m:t>a, s</m:t>
+                  </m:r>
+                </m:e>
+              </m:d>
+            </m:e>
+          </m:nary>
+          <m:nary>
+            <m:naryPr>
+              <m:chr m:val="∑"/>
+              <m:limLoc m:val="undOvr"/>
+              <m:supHide m:val="1"/>
+              <m:ctrlPr>
+                <w:rPr>
+                  <w:rFonts w:ascii="Cambria Math" w:hAnsi="Cambria Math"/>
+                  <w:i/>
+                </w:rPr>
+              </m:ctrlPr>
+            </m:naryPr>
+            <m:sub>
+              <m:sSup>
+                <m:sSupPr>
+                  <m:ctrlPr>
+                    <w:rPr>
+                      <w:rFonts w:ascii="Cambria Math" w:hAnsi="Cambria Math"/>
+                      <w:i/>
+                    </w:rPr>
+                  </m:ctrlPr>
+                </m:sSupPr>
+                <m:e>
+                  <m:r>
+                    <w:rPr>
+                      <w:rFonts w:ascii="Cambria Math" w:hAnsi="Cambria Math"/>
+                    </w:rPr>
+                    <m:t>s</m:t>
+                  </m:r>
+                </m:e>
+                <m:sup>
+                  <m:r>
+                    <w:rPr>
+                      <w:rFonts w:ascii="Cambria Math" w:hAnsi="Cambria Math"/>
+                    </w:rPr>
+                    <m:t>'</m:t>
+                  </m:r>
+                </m:sup>
+              </m:sSup>
+              <m:r>
+                <w:rPr>
+                  <w:rFonts w:ascii="Cambria Math" w:hAnsi="Cambria Math"/>
+                </w:rPr>
+                <m:t>, r</m:t>
+              </m:r>
+            </m:sub>
+            <m:sup/>
+            <m:e>
+              <m:r>
+                <w:rPr>
+                  <w:rFonts w:ascii="Cambria Math" w:hAnsi="Cambria Math"/>
+                </w:rPr>
+                <m:t>p</m:t>
+              </m:r>
+              <m:d>
+                <m:dPr>
+                  <m:endChr m:val="|"/>
+                  <m:ctrlPr>
+                    <w:rPr>
+                      <w:rFonts w:ascii="Cambria Math" w:hAnsi="Cambria Math"/>
+                      <w:i/>
+                    </w:rPr>
+                  </m:ctrlPr>
+                </m:dPr>
+                <m:e>
+                  <m:sSup>
+                    <m:sSupPr>
+                      <m:ctrlPr>
+                        <w:rPr>
+                          <w:rFonts w:ascii="Cambria Math" w:hAnsi="Cambria Math"/>
+                          <w:i/>
+                        </w:rPr>
+                      </m:ctrlPr>
+                    </m:sSupPr>
+                    <m:e>
+                      <m:r>
+                        <w:rPr>
+                          <w:rFonts w:ascii="Cambria Math" w:hAnsi="Cambria Math"/>
+                        </w:rPr>
+                        <m:t>s</m:t>
+                      </m:r>
+                    </m:e>
+                    <m:sup>
+                      <m:r>
+                        <w:rPr>
+                          <w:rFonts w:ascii="Cambria Math" w:hAnsi="Cambria Math"/>
+                        </w:rPr>
+                        <m:t>'</m:t>
+                      </m:r>
+                    </m:sup>
+                  </m:sSup>
+                  <m:r>
+                    <w:rPr>
+                      <w:rFonts w:ascii="Cambria Math" w:hAnsi="Cambria Math"/>
+                    </w:rPr>
+                    <m:t xml:space="preserve">, r </m:t>
+                  </m:r>
+                </m:e>
+              </m:d>
+              <m:r>
+                <w:rPr>
+                  <w:rFonts w:ascii="Cambria Math" w:hAnsi="Cambria Math"/>
+                </w:rPr>
+                <m:t xml:space="preserve"> s, a)</m:t>
+              </m:r>
+            </m:e>
+          </m:nary>
+          <m:r>
+            <w:rPr>
+              <w:rFonts w:ascii="Cambria Math" w:hAnsi="Cambria Math"/>
+            </w:rPr>
+            <m:t>*[r+y</m:t>
+          </m:r>
+          <m:sSub>
+            <m:sSubPr>
+              <m:ctrlPr>
+                <w:rPr>
+                  <w:rFonts w:ascii="Cambria Math" w:hAnsi="Cambria Math"/>
+                  <w:i/>
+                </w:rPr>
+              </m:ctrlPr>
+            </m:sSubPr>
+            <m:e>
+              <m:r>
+                <w:rPr>
+                  <w:rFonts w:ascii="Cambria Math" w:hAnsi="Cambria Math"/>
+                </w:rPr>
+                <m:t>V</m:t>
+              </m:r>
+            </m:e>
+            <m:sub>
+              <m:r>
+                <w:rPr>
+                  <w:rFonts w:ascii="Cambria Math" w:hAnsi="Cambria Math"/>
+                </w:rPr>
+                <m:t>π</m:t>
+              </m:r>
+            </m:sub>
+          </m:sSub>
+          <m:r>
+            <w:rPr>
+              <w:rFonts w:ascii="Cambria Math" w:hAnsi="Cambria Math"/>
+            </w:rPr>
+            <m:t>(</m:t>
+          </m:r>
+          <m:sSup>
+            <m:sSupPr>
+              <m:ctrlPr>
+                <w:rPr>
+                  <w:rFonts w:ascii="Cambria Math" w:hAnsi="Cambria Math"/>
+                  <w:i/>
+                </w:rPr>
+              </m:ctrlPr>
+            </m:sSupPr>
+            <m:e>
+              <m:r>
+                <w:rPr>
+                  <w:rFonts w:ascii="Cambria Math" w:hAnsi="Cambria Math"/>
+                </w:rPr>
+                <m:t>s</m:t>
+              </m:r>
+            </m:e>
+            <m:sup>
+              <m:r>
+                <w:rPr>
+                  <w:rFonts w:ascii="Cambria Math" w:hAnsi="Cambria Math"/>
+                </w:rPr>
+                <m:t>'</m:t>
+              </m:r>
+            </m:sup>
+          </m:sSup>
+          <m:r>
+            <w:rPr>
+              <w:rFonts w:ascii="Cambria Math" w:hAnsi="Cambria Math"/>
+            </w:rPr>
+            <m:t>)]</m:t>
+          </m:r>
+        </m:oMath>
+      </m:oMathPara>
+    </w:p>
+    <w:p>
+      <w:pPr>
+        <w:ind w:firstLine="0"/>
+      </w:pPr>
+      <w:r>
+        <w:t xml:space="preserve">Jak wspomniano, powyższe równanie jest podzielone na dwie części. Pierwszą z nich jest nagroda jaką agent otrzyma od razu po </w:t>
+      </w:r>
+      <w:r>
+        <w:t xml:space="preserve">podjęciu akcji </w:t>
+      </w:r>
+      <m:oMath>
+        <m:r>
+          <w:rPr>
+            <w:rFonts w:ascii="Cambria Math" w:hAnsi="Cambria Math"/>
+          </w:rPr>
+          <m:t>a</m:t>
+        </m:r>
+      </m:oMath>
+      <w:r>
+        <w:t xml:space="preserve"> będąc w stanie </w:t>
+      </w:r>
+      <m:oMath>
+        <m:r>
+          <w:rPr>
+            <w:rFonts w:ascii="Cambria Math" w:hAnsi="Cambria Math"/>
+          </w:rPr>
+          <m:t>s</m:t>
+        </m:r>
+      </m:oMath>
+      <w:r>
+        <w:t xml:space="preserve"> oznaczoną przez literę </w:t>
+      </w:r>
+      <m:oMath>
+        <m:r>
+          <w:rPr>
+            <w:rFonts w:ascii="Cambria Math" w:hAnsi="Cambria Math"/>
+          </w:rPr>
+          <m:t>r</m:t>
+        </m:r>
+      </m:oMath>
+      <w:r>
+        <w:t xml:space="preserve">, natomiast </w:t>
+      </w:r>
+      <m:oMath>
+        <m:r>
+          <w:rPr>
+            <w:rFonts w:ascii="Cambria Math" w:hAnsi="Cambria Math"/>
+          </w:rPr>
+          <m:t>y</m:t>
+        </m:r>
+        <m:sSub>
+          <m:sSubPr>
+            <m:ctrlPr>
+              <w:rPr>
+                <w:rFonts w:ascii="Cambria Math" w:hAnsi="Cambria Math"/>
+                <w:i/>
+              </w:rPr>
+            </m:ctrlPr>
+          </m:sSubPr>
+          <m:e>
+            <m:r>
+              <w:rPr>
+                <w:rFonts w:ascii="Cambria Math" w:hAnsi="Cambria Math"/>
+              </w:rPr>
+              <m:t>V</m:t>
+            </m:r>
+          </m:e>
+          <m:sub>
+            <m:r>
+              <w:rPr>
+                <w:rFonts w:ascii="Cambria Math" w:hAnsi="Cambria Math"/>
+              </w:rPr>
+              <m:t>π</m:t>
+            </m:r>
+          </m:sub>
+        </m:sSub>
+        <m:r>
+          <w:rPr>
+            <w:rFonts w:ascii="Cambria Math" w:hAnsi="Cambria Math"/>
+          </w:rPr>
+          <m:t>(</m:t>
+        </m:r>
+        <m:sSup>
+          <m:sSupPr>
+            <m:ctrlPr>
+              <w:rPr>
+                <w:rFonts w:ascii="Cambria Math" w:hAnsi="Cambria Math"/>
+                <w:i/>
+              </w:rPr>
+            </m:ctrlPr>
+          </m:sSupPr>
+          <m:e>
+            <m:r>
+              <w:rPr>
+                <w:rFonts w:ascii="Cambria Math" w:hAnsi="Cambria Math"/>
+              </w:rPr>
+              <m:t>s</m:t>
+            </m:r>
+          </m:e>
+          <m:sup>
+            <m:r>
+              <w:rPr>
+                <w:rFonts w:ascii="Cambria Math" w:hAnsi="Cambria Math"/>
+              </w:rPr>
+              <m:t>'</m:t>
+            </m:r>
+          </m:sup>
+        </m:sSup>
+        <m:r>
+          <w:rPr>
+            <w:rFonts w:ascii="Cambria Math" w:hAnsi="Cambria Math"/>
+          </w:rPr>
+          <m:t>)</m:t>
+        </m:r>
+      </m:oMath>
+      <w:r>
+        <w:t xml:space="preserve"> to część wzoru odpowiadająca za przyszłe wartości stanów, które są brane pod uwagę podczas wyliczania wartości stanu obecnego.</w:t>
+      </w:r>
+      <w:commentRangeStart w:id="15"/>
+      <w:r>
+        <w:t xml:space="preserve"> </w:t>
+      </w:r>
+      <w:commentRangeEnd w:id="15"/>
+      <w:r>
+        <w:rPr>
+          <w:rStyle w:val="Odwoaniedokomentarza"/>
+        </w:rPr>
+        <w:commentReference w:id="15"/>
+      </w:r>
+    </w:p>
+    <w:p>
+      <w:pPr>
+        <w:ind w:firstLine="0"/>
+      </w:pPr>
+      <w:r>
+        <w:tab/>
+        <w:t xml:space="preserve">Równanie Bellmana możemy również zastosować do funkcji wartości akcji: </w:t>
+      </w:r>
+    </w:p>
+    <w:p>
+      <w:pPr>
+        <w:ind w:firstLine="0"/>
+      </w:pPr>
+      <m:oMathPara>
+        <m:oMath>
+          <m:sSub>
+            <m:sSubPr>
+              <m:ctrlPr>
+                <w:rPr>
+                  <w:rFonts w:ascii="Cambria Math" w:hAnsi="Cambria Math"/>
+                  <w:i/>
+                </w:rPr>
+              </m:ctrlPr>
+            </m:sSubPr>
+            <m:e>
+              <m:r>
+                <w:rPr>
+                  <w:rFonts w:ascii="Cambria Math" w:hAnsi="Cambria Math"/>
+                </w:rPr>
+                <m:t>Q</m:t>
+              </m:r>
+            </m:e>
+            <m:sub>
+              <m:r>
+                <w:rPr>
+                  <w:rFonts w:ascii="Cambria Math" w:hAnsi="Cambria Math"/>
+                </w:rPr>
+                <m:t>n</m:t>
+              </m:r>
+            </m:sub>
+          </m:sSub>
+          <m:d>
+            <m:dPr>
+              <m:ctrlPr>
+                <w:rPr>
+                  <w:rFonts w:ascii="Cambria Math" w:hAnsi="Cambria Math"/>
+                  <w:i/>
+                </w:rPr>
+              </m:ctrlPr>
+            </m:dPr>
+            <m:e>
+              <m:r>
+                <w:rPr>
+                  <w:rFonts w:ascii="Cambria Math" w:hAnsi="Cambria Math"/>
+                </w:rPr>
+                <m:t>s, a</m:t>
+              </m:r>
+            </m:e>
+          </m:d>
+          <m:r>
+            <w:rPr>
+              <w:rFonts w:ascii="Cambria Math" w:hAnsi="Cambria Math"/>
+            </w:rPr>
+            <m:t xml:space="preserve">= </m:t>
+          </m:r>
+          <m:nary>
+            <m:naryPr>
+              <m:chr m:val="∑"/>
+              <m:limLoc m:val="undOvr"/>
+              <m:supHide m:val="1"/>
+              <m:ctrlPr>
+                <w:rPr>
+                  <w:rFonts w:ascii="Cambria Math" w:hAnsi="Cambria Math"/>
+                  <w:i/>
+                </w:rPr>
+              </m:ctrlPr>
+            </m:naryPr>
+            <m:sub>
+              <m:sSup>
+                <m:sSupPr>
+                  <m:ctrlPr>
+                    <w:rPr>
+                      <w:rFonts w:ascii="Cambria Math" w:hAnsi="Cambria Math"/>
+                      <w:i/>
+                    </w:rPr>
+                  </m:ctrlPr>
+                </m:sSupPr>
+                <m:e>
+                  <m:r>
+                    <w:rPr>
+                      <w:rFonts w:ascii="Cambria Math" w:hAnsi="Cambria Math"/>
+                    </w:rPr>
+                    <m:t>s</m:t>
+                  </m:r>
+                </m:e>
+                <m:sup>
+                  <m:r>
+                    <w:rPr>
+                      <w:rFonts w:ascii="Cambria Math" w:hAnsi="Cambria Math"/>
+                    </w:rPr>
+                    <m:t>'</m:t>
+                  </m:r>
+                </m:sup>
+              </m:sSup>
+              <m:r>
+                <w:rPr>
+                  <w:rFonts w:ascii="Cambria Math" w:hAnsi="Cambria Math"/>
+                </w:rPr>
+                <m:t>, r</m:t>
+              </m:r>
+            </m:sub>
+            <m:sup/>
+            <m:e>
+              <m:r>
+                <w:rPr>
+                  <w:rFonts w:ascii="Cambria Math" w:hAnsi="Cambria Math"/>
+                </w:rPr>
+                <m:t>p</m:t>
+              </m:r>
+              <m:d>
+                <m:dPr>
+                  <m:endChr m:val="|"/>
+                  <m:ctrlPr>
+                    <w:rPr>
+                      <w:rFonts w:ascii="Cambria Math" w:hAnsi="Cambria Math"/>
+                      <w:i/>
+                    </w:rPr>
+                  </m:ctrlPr>
+                </m:dPr>
+                <m:e>
+                  <m:sSup>
+                    <m:sSupPr>
+                      <m:ctrlPr>
+                        <w:rPr>
+                          <w:rFonts w:ascii="Cambria Math" w:hAnsi="Cambria Math"/>
+                          <w:i/>
+                        </w:rPr>
+                      </m:ctrlPr>
+                    </m:sSupPr>
+                    <m:e>
+                      <m:r>
+                        <w:rPr>
+                          <w:rFonts w:ascii="Cambria Math" w:hAnsi="Cambria Math"/>
+                        </w:rPr>
+                        <m:t>s</m:t>
+                      </m:r>
+                    </m:e>
+                    <m:sup>
+                      <m:r>
+                        <w:rPr>
+                          <w:rFonts w:ascii="Cambria Math" w:hAnsi="Cambria Math"/>
+                        </w:rPr>
+                        <m:t>'</m:t>
+                      </m:r>
+                    </m:sup>
+                  </m:sSup>
+                  <m:r>
+                    <w:rPr>
+                      <w:rFonts w:ascii="Cambria Math" w:hAnsi="Cambria Math"/>
+                    </w:rPr>
+                    <m:t>, r</m:t>
+                  </m:r>
+                </m:e>
+              </m:d>
+              <m:r>
+                <w:rPr>
+                  <w:rFonts w:ascii="Cambria Math" w:hAnsi="Cambria Math"/>
+                </w:rPr>
+                <m:t>s, a)</m:t>
+              </m:r>
+            </m:e>
+          </m:nary>
+          <m:r>
+            <w:rPr>
+              <w:rFonts w:ascii="Cambria Math" w:hAnsi="Cambria Math"/>
+            </w:rPr>
+            <m:t>[r+y</m:t>
+          </m:r>
+          <m:nary>
+            <m:naryPr>
+              <m:chr m:val="∑"/>
+              <m:limLoc m:val="undOvr"/>
+              <m:supHide m:val="1"/>
+              <m:ctrlPr>
+                <w:rPr>
+                  <w:rFonts w:ascii="Cambria Math" w:hAnsi="Cambria Math"/>
+                  <w:i/>
+                </w:rPr>
+              </m:ctrlPr>
+            </m:naryPr>
+            <m:sub>
+              <m:r>
+                <w:rPr>
+                  <w:rFonts w:ascii="Cambria Math" w:hAnsi="Cambria Math"/>
+                </w:rPr>
+                <m:t>a'</m:t>
+              </m:r>
+            </m:sub>
+            <m:sup/>
+            <m:e>
+              <m:r>
+                <w:rPr>
+                  <w:rFonts w:ascii="Cambria Math" w:hAnsi="Cambria Math"/>
+                </w:rPr>
+                <m:t>π</m:t>
+              </m:r>
+              <m:d>
+                <m:dPr>
+                  <m:endChr m:val="|"/>
+                  <m:ctrlPr>
+                    <w:rPr>
+                      <w:rFonts w:ascii="Cambria Math" w:hAnsi="Cambria Math"/>
+                      <w:i/>
+                    </w:rPr>
+                  </m:ctrlPr>
+                </m:dPr>
+                <m:e>
+                  <m:sSup>
+                    <m:sSupPr>
+                      <m:ctrlPr>
+                        <w:rPr>
+                          <w:rFonts w:ascii="Cambria Math" w:hAnsi="Cambria Math"/>
+                          <w:i/>
+                        </w:rPr>
+                      </m:ctrlPr>
+                    </m:sSupPr>
+                    <m:e>
+                      <m:r>
+                        <w:rPr>
+                          <w:rFonts w:ascii="Cambria Math" w:hAnsi="Cambria Math"/>
+                        </w:rPr>
+                        <m:t>a</m:t>
+                      </m:r>
+                    </m:e>
+                    <m:sup>
+                      <m:r>
+                        <w:rPr>
+                          <w:rFonts w:ascii="Cambria Math" w:hAnsi="Cambria Math"/>
+                        </w:rPr>
+                        <m:t>'</m:t>
+                      </m:r>
+                    </m:sup>
+                  </m:sSup>
+                  <m:r>
+                    <w:rPr>
+                      <w:rFonts w:ascii="Cambria Math" w:hAnsi="Cambria Math"/>
+                    </w:rPr>
+                    <m:t xml:space="preserve"> </m:t>
+                  </m:r>
+                </m:e>
+              </m:d>
+              <m:r>
+                <w:rPr>
+                  <w:rFonts w:ascii="Cambria Math" w:hAnsi="Cambria Math"/>
+                </w:rPr>
+                <m:t xml:space="preserve"> s')</m:t>
+              </m:r>
+            </m:e>
+          </m:nary>
+          <m:sSub>
+            <m:sSubPr>
+              <m:ctrlPr>
+                <w:rPr>
+                  <w:rFonts w:ascii="Cambria Math" w:hAnsi="Cambria Math"/>
+                  <w:i/>
+                </w:rPr>
+              </m:ctrlPr>
+            </m:sSubPr>
+            <m:e>
+              <m:r>
+                <w:rPr>
+                  <w:rFonts w:ascii="Cambria Math" w:hAnsi="Cambria Math"/>
+                </w:rPr>
+                <m:t>Q</m:t>
+              </m:r>
+            </m:e>
+            <m:sub>
+              <m:r>
+                <w:rPr>
+                  <w:rFonts w:ascii="Cambria Math" w:hAnsi="Cambria Math"/>
+                </w:rPr>
+                <m:t>π</m:t>
+              </m:r>
+            </m:sub>
+          </m:sSub>
+          <m:r>
+            <w:rPr>
+              <w:rFonts w:ascii="Cambria Math" w:hAnsi="Cambria Math"/>
+            </w:rPr>
+            <m:t>(</m:t>
+          </m:r>
+          <m:sSup>
+            <m:sSupPr>
+              <m:ctrlPr>
+                <w:rPr>
+                  <w:rFonts w:ascii="Cambria Math" w:hAnsi="Cambria Math"/>
+                  <w:i/>
+                </w:rPr>
+              </m:ctrlPr>
+            </m:sSupPr>
+            <m:e>
+              <m:r>
+                <w:rPr>
+                  <w:rFonts w:ascii="Cambria Math" w:hAnsi="Cambria Math"/>
+                </w:rPr>
+                <m:t>s</m:t>
+              </m:r>
+            </m:e>
+            <m:sup>
+              <m:r>
+                <w:rPr>
+                  <w:rFonts w:ascii="Cambria Math" w:hAnsi="Cambria Math"/>
+                </w:rPr>
+                <m:t>'</m:t>
+              </m:r>
+            </m:sup>
+          </m:sSup>
+          <m:r>
+            <w:rPr>
+              <w:rFonts w:ascii="Cambria Math" w:hAnsi="Cambria Math"/>
+            </w:rPr>
+            <m:t>, a')]</m:t>
+          </m:r>
+        </m:oMath>
+      </m:oMathPara>
+    </w:p>
+    <w:p>
+      <w:pPr>
+        <w:pStyle w:val="Nagwek4"/>
+      </w:pPr>
+      <w:r>
+        <w:t>Optymalna wartość stanu i optymalna wartość akcji</w:t>
+      </w:r>
+    </w:p>
+    <w:p>
+      <w:pPr>
         <w:ind w:firstLine="708"/>
       </w:pPr>
       <w:r>
@@ -7482,7 +8380,16 @@
         </m:sSup>
       </m:oMath>
       <w:r>
-        <w:t xml:space="preserve"> jest poprzez dwa równania dotyczące zarówno wartości stanu jak i wartości akcji. Optymalną funkcję wartości stanu oznacza się jako:</w:t>
+        <w:t xml:space="preserve"> jest polityką, która zapewnia największą sumę nagród i</w:t>
+      </w:r>
+      <w:r>
+        <w:t xml:space="preserve"> jest</w:t>
+      </w:r>
+      <w:r>
+        <w:t xml:space="preserve"> wyznaczana</w:t>
+      </w:r>
+      <w:r>
+        <w:t xml:space="preserve"> poprzez dwa równania dotyczące zarówno wartości stanu jak i wartości akcji. Optymalną funkcję wartości stanu oznacza się jako:</w:t>
       </w:r>
     </w:p>
     <w:p>
@@ -7539,52 +8446,83 @@
             <w:rPr>
               <w:rFonts w:ascii="Cambria Math" w:hAnsi="Cambria Math"/>
             </w:rPr>
-            <m:t>=max</m:t>
+            <m:t>=</m:t>
           </m:r>
-          <m:sSub>
-            <m:sSubPr>
+          <m:func>
+            <m:funcPr>
               <m:ctrlPr>
                 <w:rPr>
                   <w:rFonts w:ascii="Cambria Math" w:hAnsi="Cambria Math"/>
                   <w:i/>
                 </w:rPr>
               </m:ctrlPr>
-            </m:sSubPr>
+            </m:funcPr>
+            <m:fName>
+              <m:r>
+                <m:rPr>
+                  <m:sty m:val="p"/>
+                </m:rPr>
+                <w:rPr>
+                  <w:rFonts w:ascii="Cambria Math" w:hAnsi="Cambria Math"/>
+                </w:rPr>
+                <m:t>max</m:t>
+              </m:r>
+            </m:fName>
             <m:e>
+              <m:sSub>
+                <m:sSubPr>
+                  <m:ctrlPr>
+                    <w:rPr>
+                      <w:rFonts w:ascii="Cambria Math" w:hAnsi="Cambria Math"/>
+                      <w:i/>
+                    </w:rPr>
+                  </m:ctrlPr>
+                </m:sSubPr>
+                <m:e>
+                  <m:r>
+                    <w:rPr>
+                      <w:rFonts w:ascii="Cambria Math" w:hAnsi="Cambria Math"/>
+                    </w:rPr>
+                    <m:t>V</m:t>
+                  </m:r>
+                </m:e>
+                <m:sub>
+                  <m:r>
+                    <w:rPr>
+                      <w:rFonts w:ascii="Cambria Math" w:hAnsi="Cambria Math"/>
+                    </w:rPr>
+                    <m:t>π</m:t>
+                  </m:r>
+                </m:sub>
+              </m:sSub>
               <m:r>
                 <w:rPr>
                   <w:rFonts w:ascii="Cambria Math" w:hAnsi="Cambria Math"/>
                 </w:rPr>
-                <m:t>V</m:t>
+                <m:t>(s)</m:t>
               </m:r>
             </m:e>
-            <m:sub>
-              <m:r>
-                <w:rPr>
-                  <w:rFonts w:ascii="Cambria Math" w:hAnsi="Cambria Math"/>
-                </w:rPr>
-                <m:t>π</m:t>
-              </m:r>
-            </m:sub>
-          </m:sSub>
-          <m:r>
-            <w:rPr>
-              <w:rFonts w:ascii="Cambria Math" w:hAnsi="Cambria Math"/>
-            </w:rPr>
-            <m:t>(s)</m:t>
-          </m:r>
+          </m:func>
         </m:oMath>
       </m:oMathPara>
     </w:p>
     <w:p>
       <w:pPr>
+        <w:ind w:firstLine="0"/>
+      </w:pPr>
+      <w:r>
+        <w:t>Co oznacza że optymalnym stanem jest stan o najwyższej wartości</w:t>
+      </w:r>
+      <w:r>
+        <w:t xml:space="preserve"> i w związku z tym, agent powinien dążyć do tego, aby się w nim znaleźć. </w:t>
+      </w:r>
+    </w:p>
+    <w:p>
+      <w:pPr>
         <w:ind w:firstLine="708"/>
       </w:pPr>
       <w:r>
-        <w:t>Co oznacza że optymalnym stanem jest stan o najwyższej wartości</w:t>
-      </w:r>
-      <w:r>
-        <w:t xml:space="preserve"> i w związku z tym, agent powinien dążyć do tego, aby się w nim znaleźć. Optymalna wartość akcji z kolei jest oznaczana następującym wzorem:</w:t>
+        <w:t>Optymalna wartość akcji z kolei jest oznaczana następującym wzorem:</w:t>
       </w:r>
     </w:p>
     <w:p>
@@ -7641,7 +8579,346 @@
             <w:rPr>
               <w:rFonts w:ascii="Cambria Math" w:hAnsi="Cambria Math"/>
             </w:rPr>
-            <m:t>=max</m:t>
+            <m:t>=</m:t>
+          </m:r>
+          <m:func>
+            <m:funcPr>
+              <m:ctrlPr>
+                <w:rPr>
+                  <w:rFonts w:ascii="Cambria Math" w:hAnsi="Cambria Math"/>
+                  <w:i/>
+                </w:rPr>
+              </m:ctrlPr>
+            </m:funcPr>
+            <m:fName>
+              <m:r>
+                <m:rPr>
+                  <m:sty m:val="p"/>
+                </m:rPr>
+                <w:rPr>
+                  <w:rFonts w:ascii="Cambria Math" w:hAnsi="Cambria Math"/>
+                </w:rPr>
+                <m:t>max</m:t>
+              </m:r>
+            </m:fName>
+            <m:e>
+              <m:sSub>
+                <m:sSubPr>
+                  <m:ctrlPr>
+                    <w:rPr>
+                      <w:rFonts w:ascii="Cambria Math" w:hAnsi="Cambria Math"/>
+                      <w:i/>
+                    </w:rPr>
+                  </m:ctrlPr>
+                </m:sSubPr>
+                <m:e>
+                  <m:r>
+                    <w:rPr>
+                      <w:rFonts w:ascii="Cambria Math" w:hAnsi="Cambria Math"/>
+                    </w:rPr>
+                    <m:t>q</m:t>
+                  </m:r>
+                </m:e>
+                <m:sub>
+                  <m:r>
+                    <w:rPr>
+                      <w:rFonts w:ascii="Cambria Math" w:hAnsi="Cambria Math"/>
+                    </w:rPr>
+                    <m:t>π</m:t>
+                  </m:r>
+                </m:sub>
+              </m:sSub>
+              <m:r>
+                <w:rPr>
+                  <w:rFonts w:ascii="Cambria Math" w:hAnsi="Cambria Math"/>
+                </w:rPr>
+                <m:t>(s, a)</m:t>
+              </m:r>
+            </m:e>
+          </m:func>
+        </m:oMath>
+      </m:oMathPara>
+    </w:p>
+    <w:p>
+      <w:pPr>
+        <w:ind w:firstLine="0"/>
+      </w:pPr>
+      <w:r>
+        <w:t xml:space="preserve">Oznaczający że optymalną akcją </w:t>
+      </w:r>
+      <m:oMath>
+        <m:r>
+          <w:rPr>
+            <w:rFonts w:ascii="Cambria Math" w:hAnsi="Cambria Math"/>
+          </w:rPr>
+          <m:t>a</m:t>
+        </m:r>
+      </m:oMath>
+      <w:r>
+        <w:t xml:space="preserve"> w stanie </w:t>
+      </w:r>
+      <m:oMath>
+        <m:r>
+          <w:rPr>
+            <w:rFonts w:ascii="Cambria Math" w:hAnsi="Cambria Math"/>
+          </w:rPr>
+          <m:t>s</m:t>
+        </m:r>
+      </m:oMath>
+      <w:r>
+        <w:t xml:space="preserve"> jest akcja, która da maksymalną wartość oczekiwaną. </w:t>
+      </w:r>
+    </w:p>
+    <w:p>
+      <w:pPr>
+        <w:pStyle w:val="Nagwek3"/>
+      </w:pPr>
+      <w:bookmarkStart w:id="16" w:name="_Toc103605052"/>
+      <w:r>
+        <w:t>Programowanie dynamiczne</w:t>
+      </w:r>
+      <w:bookmarkEnd w:id="16"/>
+      <w:r>
+        <w:t xml:space="preserve"> </w:t>
+      </w:r>
+    </w:p>
+    <w:p>
+      <w:r>
+        <w:t>Programowanie d</w:t>
+      </w:r>
+      <w:r>
+        <w:t xml:space="preserve">ynamiczne </w:t>
+      </w:r>
+      <w:r>
+        <w:t xml:space="preserve">jest kolejną z podstaw uczenia przez wzmacnianie i </w:t>
+      </w:r>
+      <w:r>
+        <w:t>odnosi się do zbioru algorytmów które mogą zostać użyte do obliczenia optymalnej polityki w podanym modelu środowiska zdefiniowanym przez MDP</w:t>
+      </w:r>
+      <w:r>
+        <w:t xml:space="preserve"> [</w:t>
+      </w:r>
+      <w:r>
+        <w:t>5</w:t>
+      </w:r>
+      <w:r>
+        <w:t>]</w:t>
+      </w:r>
+      <w:r>
+        <w:t>.</w:t>
+      </w:r>
+      <w:r>
+        <w:t xml:space="preserve"> </w:t>
+      </w:r>
+      <w:r>
+        <w:t xml:space="preserve"> </w:t>
+      </w:r>
+      <w:r>
+        <w:t>Algorytmy te rozwiązują skomplikowane problemy poprzez</w:t>
+      </w:r>
+      <w:r>
+        <w:t xml:space="preserve"> </w:t>
+      </w:r>
+      <w:r>
+        <w:t>podzielenie ich na mniejsze</w:t>
+      </w:r>
+      <w:r>
+        <w:t>,</w:t>
+      </w:r>
+      <w:r>
+        <w:t xml:space="preserve"> znalezienie na nie </w:t>
+      </w:r>
+      <w:r>
+        <w:t xml:space="preserve">optymalnego </w:t>
+      </w:r>
+      <w:r>
+        <w:lastRenderedPageBreak/>
+        <w:t xml:space="preserve">rozwiązania, co w rezultacie da optymalne rozwiązanie oryginalnego problemu. </w:t>
+      </w:r>
+      <w:r>
+        <w:t xml:space="preserve">Istnieją dwa główne podejścia </w:t>
+      </w:r>
+      <w:r>
+        <w:t xml:space="preserve"> </w:t>
+      </w:r>
+      <w:r>
+        <w:t xml:space="preserve">jakie można obrać, rozwiązując dany problem za pomocą programowania dynamicznego: </w:t>
+      </w:r>
+    </w:p>
+    <w:p>
+      <w:pPr>
+        <w:spacing w:before="0" w:line="240" w:lineRule="auto"/>
+        <w:ind w:firstLine="0"/>
+        <w:rPr>
+          <w:color w:val="202124"/>
+        </w:rPr>
+      </w:pPr>
+      <w:r>
+        <w:rPr>
+          <w:rFonts w:ascii="Arial" w:hAnsi="Arial" w:cs="Arial"/>
+          <w:b/>
+          <w:bCs/>
+          <w:color w:val="202124"/>
+          <w:sz w:val="21"/>
+          <w:szCs w:val="21"/>
+        </w:rPr>
+        <w:br/>
+      </w:r>
+      <w:r>
+        <w:rPr>
+          <w:b/>
+          <w:bCs/>
+          <w:color w:val="202124"/>
+        </w:rPr>
+        <w:t>•</w:t>
+      </w:r>
+      <w:r>
+        <w:rPr>
+          <w:b/>
+          <w:bCs/>
+          <w:color w:val="202124"/>
+        </w:rPr>
+        <w:t xml:space="preserve"> Podejście oddolne </w:t>
+      </w:r>
+      <w:r>
+        <w:rPr>
+          <w:color w:val="202124"/>
+        </w:rPr>
+        <w:t>–</w:t>
+      </w:r>
+      <w:r>
+        <w:rPr>
+          <w:color w:val="202124"/>
+        </w:rPr>
+        <w:t xml:space="preserve"> </w:t>
+      </w:r>
+      <w:r>
+        <w:rPr>
+          <w:color w:val="202124"/>
+        </w:rPr>
+        <w:t xml:space="preserve">Zaczynamy od rozwiązania najmniejszych pod problemów jakie występują w podanym problemie, a następnie używamy tych wyników do rozwiązania pod problemu, którego częścią jest problem, który właśnie rozwiązaliśmy. Dzięki temu </w:t>
+      </w:r>
+      <w:r>
+        <w:rPr>
+          <w:color w:val="202124"/>
+        </w:rPr>
+        <w:t>będziemy rozwiązywać coraz trudniejsze problemy aż dojdziemy do rozwiązania głównego problemu.</w:t>
+      </w:r>
+    </w:p>
+    <w:p>
+      <w:pPr>
+        <w:spacing w:before="0" w:line="240" w:lineRule="auto"/>
+        <w:ind w:firstLine="0"/>
+        <w:rPr>
+          <w:color w:val="202124"/>
+        </w:rPr>
+      </w:pPr>
+      <w:r>
+        <w:rPr>
+          <w:b/>
+          <w:bCs/>
+          <w:color w:val="202124"/>
+        </w:rPr>
+        <w:br/>
+        <w:t>•</w:t>
+      </w:r>
+      <w:r>
+        <w:rPr>
+          <w:b/>
+          <w:bCs/>
+          <w:color w:val="202124"/>
+        </w:rPr>
+        <w:t xml:space="preserve"> Podejście odgórne </w:t>
+      </w:r>
+      <w:r>
+        <w:rPr>
+          <w:color w:val="202124"/>
+        </w:rPr>
+        <w:t xml:space="preserve">– Rozkładamy nasz główny problem na </w:t>
+      </w:r>
+      <w:r>
+        <w:rPr>
+          <w:color w:val="202124"/>
+        </w:rPr>
+        <w:t>szereg wszystkich możliwych pod problemów, a następnie próbujemy je wszystkie rozwiązać. Za każdym razem gdy zajmujemy się nowym problemem, sprawdzamy, czy został on już rozwiązany. Jeżeli tak, używamy jego wyniku, jeżeli nie, rozwiązujemy go.</w:t>
+      </w:r>
+      <w:r>
+        <w:rPr>
+          <w:color w:val="202124"/>
+        </w:rPr>
+        <w:t xml:space="preserve"> W ten sposób rekurencyjnie, krok po kroku algorytm rozwiąże wszystkie pod problemy a w konsekwencji, rozwiąże oryginalny problem.</w:t>
+      </w:r>
+    </w:p>
+    <w:p>
+      <w:r>
+        <w:t>Programowanie dynamiczne jest podstawą dwóch</w:t>
+      </w:r>
+      <w:r>
+        <w:t xml:space="preserve"> głównych</w:t>
+      </w:r>
+      <w:r>
+        <w:t xml:space="preserve"> algorytmów</w:t>
+      </w:r>
+      <w:r>
+        <w:t xml:space="preserve"> uczenia przez wzmacnianie. Są to iteracja wartości </w:t>
+      </w:r>
+      <w:r>
+        <w:t xml:space="preserve">stanu </w:t>
+      </w:r>
+      <w:r>
+        <w:t>i iteracja polityki.</w:t>
+      </w:r>
+      <w:r>
+        <w:t xml:space="preserve"> Iteracja wartości</w:t>
+      </w:r>
+      <w:r>
+        <w:t xml:space="preserve"> </w:t>
+      </w:r>
+      <w:r>
+        <w:t>stanu</w:t>
+      </w:r>
+      <w:r>
+        <w:t xml:space="preserve"> wykorzystuje równanie Bellmana i pozwala na iteracyjne coraz lepsze oszacowanie wartości stanu</w:t>
+      </w:r>
+      <w:r>
+        <w:t>.</w:t>
+      </w:r>
+      <w:r>
+        <w:t xml:space="preserve"> Matematyczny wzór iteracji wartości wygląda następująco: </w:t>
+      </w:r>
+    </w:p>
+    <w:p>
+      <m:oMathPara>
+        <m:oMath>
+          <m:r>
+            <w:rPr>
+              <w:rFonts w:ascii="Cambria Math" w:hAnsi="Cambria Math"/>
+            </w:rPr>
+            <m:t>V</m:t>
+          </m:r>
+          <m:d>
+            <m:dPr>
+              <m:ctrlPr>
+                <w:rPr>
+                  <w:rFonts w:ascii="Cambria Math" w:hAnsi="Cambria Math"/>
+                  <w:i/>
+                </w:rPr>
+              </m:ctrlPr>
+            </m:dPr>
+            <m:e>
+              <m:r>
+                <w:rPr>
+                  <w:rFonts w:ascii="Cambria Math" w:hAnsi="Cambria Math"/>
+                </w:rPr>
+                <m:t>s</m:t>
+              </m:r>
+            </m:e>
+          </m:d>
+          <m:r>
+            <w:rPr>
+              <w:rFonts w:ascii="Cambria Math" w:hAnsi="Cambria Math"/>
+            </w:rPr>
+            <m:t>=</m:t>
           </m:r>
           <m:sSub>
             <m:sSubPr>
@@ -7657,7 +8934,7 @@
                 <w:rPr>
                   <w:rFonts w:ascii="Cambria Math" w:hAnsi="Cambria Math"/>
                 </w:rPr>
-                <m:t>q</m:t>
+                <m:t>max</m:t>
               </m:r>
             </m:e>
             <m:sub>
@@ -7665,7 +8942,154 @@
                 <w:rPr>
                   <w:rFonts w:ascii="Cambria Math" w:hAnsi="Cambria Math"/>
                 </w:rPr>
-                <m:t>π</m:t>
+                <m:t>a</m:t>
+              </m:r>
+            </m:sub>
+          </m:sSub>
+          <m:r>
+            <m:rPr>
+              <m:sty m:val="p"/>
+            </m:rPr>
+            <w:rPr>
+              <w:rFonts w:ascii="Cambria Math" w:hAnsi="Cambria Math"/>
+            </w:rPr>
+            <m:t>⁡</m:t>
+          </m:r>
+          <m:nary>
+            <m:naryPr>
+              <m:chr m:val="∑"/>
+              <m:limLoc m:val="undOvr"/>
+              <m:supHide m:val="1"/>
+              <m:ctrlPr>
+                <w:rPr>
+                  <w:rFonts w:ascii="Cambria Math" w:hAnsi="Cambria Math"/>
+                </w:rPr>
+              </m:ctrlPr>
+            </m:naryPr>
+            <m:sub>
+              <m:sSup>
+                <m:sSupPr>
+                  <m:ctrlPr>
+                    <w:rPr>
+                      <w:rFonts w:ascii="Cambria Math" w:hAnsi="Cambria Math"/>
+                      <w:i/>
+                    </w:rPr>
+                  </m:ctrlPr>
+                </m:sSupPr>
+                <m:e>
+                  <m:r>
+                    <w:rPr>
+                      <w:rFonts w:ascii="Cambria Math" w:hAnsi="Cambria Math"/>
+                    </w:rPr>
+                    <m:t>s</m:t>
+                  </m:r>
+                </m:e>
+                <m:sup>
+                  <m:r>
+                    <w:rPr>
+                      <w:rFonts w:ascii="Cambria Math" w:hAnsi="Cambria Math"/>
+                    </w:rPr>
+                    <m:t>'</m:t>
+                  </m:r>
+                </m:sup>
+              </m:sSup>
+              <m:r>
+                <w:rPr>
+                  <w:rFonts w:ascii="Cambria Math" w:hAnsi="Cambria Math"/>
+                </w:rPr>
+                <m:t>, r</m:t>
+              </m:r>
+            </m:sub>
+            <m:sup/>
+            <m:e>
+              <m:r>
+                <w:rPr>
+                  <w:rFonts w:ascii="Cambria Math" w:hAnsi="Cambria Math"/>
+                </w:rPr>
+                <m:t>p</m:t>
+              </m:r>
+              <m:d>
+                <m:dPr>
+                  <m:endChr m:val="|"/>
+                  <m:ctrlPr>
+                    <w:rPr>
+                      <w:rFonts w:ascii="Cambria Math" w:hAnsi="Cambria Math"/>
+                      <w:i/>
+                    </w:rPr>
+                  </m:ctrlPr>
+                </m:dPr>
+                <m:e>
+                  <m:sSup>
+                    <m:sSupPr>
+                      <m:ctrlPr>
+                        <w:rPr>
+                          <w:rFonts w:ascii="Cambria Math" w:hAnsi="Cambria Math"/>
+                          <w:i/>
+                        </w:rPr>
+                      </m:ctrlPr>
+                    </m:sSupPr>
+                    <m:e>
+                      <m:r>
+                        <w:rPr>
+                          <w:rFonts w:ascii="Cambria Math" w:hAnsi="Cambria Math"/>
+                        </w:rPr>
+                        <m:t>s</m:t>
+                      </m:r>
+                    </m:e>
+                    <m:sup>
+                      <m:r>
+                        <w:rPr>
+                          <w:rFonts w:ascii="Cambria Math" w:hAnsi="Cambria Math"/>
+                        </w:rPr>
+                        <m:t>'</m:t>
+                      </m:r>
+                    </m:sup>
+                  </m:sSup>
+                  <m:r>
+                    <w:rPr>
+                      <w:rFonts w:ascii="Cambria Math" w:hAnsi="Cambria Math"/>
+                    </w:rPr>
+                    <m:t xml:space="preserve">, r </m:t>
+                  </m:r>
+                </m:e>
+              </m:d>
+              <m:r>
+                <w:rPr>
+                  <w:rFonts w:ascii="Cambria Math" w:hAnsi="Cambria Math"/>
+                </w:rPr>
+                <m:t xml:space="preserve"> s, a)</m:t>
+              </m:r>
+            </m:e>
+          </m:nary>
+          <m:r>
+            <w:rPr>
+              <w:rFonts w:ascii="Cambria Math" w:hAnsi="Cambria Math"/>
+            </w:rPr>
+            <m:t>[r+y</m:t>
+          </m:r>
+          <m:sSub>
+            <m:sSubPr>
+              <m:ctrlPr>
+                <w:rPr>
+                  <w:rFonts w:ascii="Cambria Math" w:hAnsi="Cambria Math"/>
+                  <w:i/>
+                </w:rPr>
+              </m:ctrlPr>
+            </m:sSubPr>
+            <m:e>
+              <m:r>
+                <w:rPr>
+                  <w:rFonts w:ascii="Cambria Math" w:hAnsi="Cambria Math"/>
+                </w:rPr>
+                <m:t>V</m:t>
+              </m:r>
+            </m:e>
+            <m:sub>
+              <m:r>
+                <w:rPr>
+                  <w:rFonts w:ascii="Cambria Math" w:hAnsi="Cambria Math"/>
+                </w:rPr>
+                <m:t>k</m:t>
               </m:r>
             </m:sub>
           </m:sSub>
@@ -7673,18 +9097,96 @@
             <w:rPr>
               <w:rFonts w:ascii="Cambria Math" w:hAnsi="Cambria Math"/>
             </w:rPr>
-            <m:t>(s, a)</m:t>
+            <m:t>(</m:t>
+          </m:r>
+          <m:sSup>
+            <m:sSupPr>
+              <m:ctrlPr>
+                <w:rPr>
+                  <w:rFonts w:ascii="Cambria Math" w:hAnsi="Cambria Math"/>
+                  <w:i/>
+                </w:rPr>
+              </m:ctrlPr>
+            </m:sSupPr>
+            <m:e>
+              <m:r>
+                <w:rPr>
+                  <w:rFonts w:ascii="Cambria Math" w:hAnsi="Cambria Math"/>
+                </w:rPr>
+                <m:t>s</m:t>
+              </m:r>
+            </m:e>
+            <m:sup>
+              <m:r>
+                <w:rPr>
+                  <w:rFonts w:ascii="Cambria Math" w:hAnsi="Cambria Math"/>
+                </w:rPr>
+                <m:t>'</m:t>
+              </m:r>
+            </m:sup>
+          </m:sSup>
+          <m:r>
+            <w:rPr>
+              <w:rFonts w:ascii="Cambria Math" w:hAnsi="Cambria Math"/>
+            </w:rPr>
+            <m:t>)]</m:t>
           </m:r>
         </m:oMath>
       </m:oMathPara>
     </w:p>
     <w:p>
       <w:pPr>
-        <w:ind w:firstLine="708"/>
-      </w:pPr>
-      <w:r>
-        <w:lastRenderedPageBreak/>
-        <w:t xml:space="preserve">Oznaczający że optymalną akcją </w:t>
+        <w:ind w:firstLine="0"/>
+      </w:pPr>
+      <w:r>
+        <w:t xml:space="preserve">Jak widać, wartość stanu </w:t>
+      </w:r>
+      <m:oMath>
+        <m:r>
+          <w:rPr>
+            <w:rFonts w:ascii="Cambria Math" w:hAnsi="Cambria Math"/>
+          </w:rPr>
+          <m:t>s</m:t>
+        </m:r>
+      </m:oMath>
+      <w:r>
+        <w:t xml:space="preserve"> w kroku czasowym </w:t>
+      </w:r>
+      <m:oMath>
+        <m:r>
+          <w:rPr>
+            <w:rFonts w:ascii="Cambria Math" w:hAnsi="Cambria Math"/>
+          </w:rPr>
+          <m:t>k+1</m:t>
+        </m:r>
+      </m:oMath>
+      <w:r>
+        <w:t xml:space="preserve"> jest równa maksymalnej wartości</w:t>
+      </w:r>
+      <w:r>
+        <w:t xml:space="preserve"> z sumy prawdopodobieństwa przejścia w stan </w:t>
+      </w:r>
+      <m:oMath>
+        <m:r>
+          <w:rPr>
+            <w:rFonts w:ascii="Cambria Math" w:hAnsi="Cambria Math"/>
+          </w:rPr>
+          <m:t>s'</m:t>
+        </m:r>
+      </m:oMath>
+      <w:r>
+        <w:t xml:space="preserve"> i otrzymania nagrody </w:t>
+      </w:r>
+      <m:oMath>
+        <m:r>
+          <w:rPr>
+            <w:rFonts w:ascii="Cambria Math" w:hAnsi="Cambria Math"/>
+          </w:rPr>
+          <m:t>r</m:t>
+        </m:r>
+      </m:oMath>
+      <w:r>
+        <w:t xml:space="preserve"> pod warunkiem podjęcia akcji </w:t>
       </w:r>
       <m:oMath>
         <m:r>
@@ -7695,7 +9197,13 @@
         </m:r>
       </m:oMath>
       <w:r>
-        <w:t xml:space="preserve"> w stanie </w:t>
+        <w:t xml:space="preserve"> </w:t>
+      </w:r>
+      <w:r>
+        <w:t xml:space="preserve">(która da najwyższą wartość) </w:t>
+      </w:r>
+      <w:r>
+        <w:t xml:space="preserve">w stanie </w:t>
       </w:r>
       <m:oMath>
         <m:r>
@@ -7706,392 +9214,696 @@
         </m:r>
       </m:oMath>
       <w:r>
-        <w:t xml:space="preserve"> jest akcja, która da maksymalną wartość oczekiwaną. </w:t>
-      </w:r>
+        <w:t xml:space="preserve"> pomn</w:t>
+      </w:r>
+      <w:r>
+        <w:t>oż</w:t>
+      </w:r>
+      <w:r>
+        <w:t xml:space="preserve">one przez otrzymaną nagrodę </w:t>
+      </w:r>
+      <w:r>
+        <w:t>plus</w:t>
+      </w:r>
+      <w:r>
+        <w:t xml:space="preserve"> wartość stanu </w:t>
+      </w:r>
+      <m:oMath>
+        <m:r>
+          <w:rPr>
+            <w:rFonts w:ascii="Cambria Math" w:hAnsi="Cambria Math"/>
+          </w:rPr>
+          <m:t>s'</m:t>
+        </m:r>
+      </m:oMath>
+      <w:r>
+        <w:t xml:space="preserve"> razy współczynnik gamma.</w:t>
+      </w:r>
+      <w:r>
+        <w:t xml:space="preserve"> </w:t>
+      </w:r>
+      <w:r>
+        <w:t>W ten sposób w każdym kroku czasowym aktualizujemy i ulepszamy wartość stanu w jakim się znajdujemy, przez co jesteśmy w stanie coraz lepiej wyliczać ten współczynnik.</w:t>
+      </w:r>
+      <w:r>
+        <w:t xml:space="preserve"> </w:t>
+      </w:r>
+      <w:r>
+        <w:t>Korzystając z powyższ</w:t>
+      </w:r>
+      <w:r>
+        <w:t xml:space="preserve">. </w:t>
+      </w:r>
+      <w:r>
+        <w:t>Wzór na iterację polityki wygląda podobnie:</w:t>
+      </w:r>
+    </w:p>
+    <w:p>
+      <m:oMathPara>
+        <m:oMath>
+          <m:r>
+            <w:rPr>
+              <w:rFonts w:ascii="Cambria Math" w:hAnsi="Cambria Math"/>
+            </w:rPr>
+            <m:t>π</m:t>
+          </m:r>
+          <m:d>
+            <m:dPr>
+              <m:ctrlPr>
+                <w:rPr>
+                  <w:rFonts w:ascii="Cambria Math" w:hAnsi="Cambria Math"/>
+                  <w:i/>
+                </w:rPr>
+              </m:ctrlPr>
+            </m:dPr>
+            <m:e>
+              <m:r>
+                <w:rPr>
+                  <w:rFonts w:ascii="Cambria Math" w:hAnsi="Cambria Math"/>
+                </w:rPr>
+                <m:t>s</m:t>
+              </m:r>
+            </m:e>
+          </m:d>
+          <m:r>
+            <w:rPr>
+              <w:rFonts w:ascii="Cambria Math" w:hAnsi="Cambria Math"/>
+            </w:rPr>
+            <m:t>=</m:t>
+          </m:r>
+          <m:sSub>
+            <m:sSubPr>
+              <m:ctrlPr>
+                <w:rPr>
+                  <w:rFonts w:ascii="Cambria Math" w:hAnsi="Cambria Math"/>
+                  <w:i/>
+                </w:rPr>
+              </m:ctrlPr>
+            </m:sSubPr>
+            <m:e>
+              <m:r>
+                <w:rPr>
+                  <w:rFonts w:ascii="Cambria Math" w:hAnsi="Cambria Math"/>
+                </w:rPr>
+                <m:t>argmax</m:t>
+              </m:r>
+            </m:e>
+            <m:sub>
+              <m:r>
+                <w:rPr>
+                  <w:rFonts w:ascii="Cambria Math" w:hAnsi="Cambria Math"/>
+                </w:rPr>
+                <m:t>a</m:t>
+              </m:r>
+            </m:sub>
+          </m:sSub>
+          <m:r>
+            <m:rPr>
+              <m:sty m:val="p"/>
+            </m:rPr>
+            <w:rPr>
+              <w:rFonts w:ascii="Cambria Math" w:hAnsi="Cambria Math"/>
+            </w:rPr>
+            <m:t>⁡</m:t>
+          </m:r>
+          <m:nary>
+            <m:naryPr>
+              <m:chr m:val="∑"/>
+              <m:limLoc m:val="undOvr"/>
+              <m:supHide m:val="1"/>
+              <m:ctrlPr>
+                <w:rPr>
+                  <w:rFonts w:ascii="Cambria Math" w:hAnsi="Cambria Math"/>
+                </w:rPr>
+              </m:ctrlPr>
+            </m:naryPr>
+            <m:sub>
+              <m:sSup>
+                <m:sSupPr>
+                  <m:ctrlPr>
+                    <w:rPr>
+                      <w:rFonts w:ascii="Cambria Math" w:hAnsi="Cambria Math"/>
+                      <w:i/>
+                    </w:rPr>
+                  </m:ctrlPr>
+                </m:sSupPr>
+                <m:e>
+                  <m:r>
+                    <w:rPr>
+                      <w:rFonts w:ascii="Cambria Math" w:hAnsi="Cambria Math"/>
+                    </w:rPr>
+                    <m:t>s</m:t>
+                  </m:r>
+                </m:e>
+                <m:sup>
+                  <m:r>
+                    <w:rPr>
+                      <w:rFonts w:ascii="Cambria Math" w:hAnsi="Cambria Math"/>
+                    </w:rPr>
+                    <m:t>'</m:t>
+                  </m:r>
+                </m:sup>
+              </m:sSup>
+              <m:r>
+                <w:rPr>
+                  <w:rFonts w:ascii="Cambria Math" w:hAnsi="Cambria Math"/>
+                </w:rPr>
+                <m:t>, r</m:t>
+              </m:r>
+            </m:sub>
+            <m:sup/>
+            <m:e>
+              <m:r>
+                <w:rPr>
+                  <w:rFonts w:ascii="Cambria Math" w:hAnsi="Cambria Math"/>
+                </w:rPr>
+                <m:t>p</m:t>
+              </m:r>
+              <m:d>
+                <m:dPr>
+                  <m:endChr m:val="|"/>
+                  <m:ctrlPr>
+                    <w:rPr>
+                      <w:rFonts w:ascii="Cambria Math" w:hAnsi="Cambria Math"/>
+                      <w:i/>
+                    </w:rPr>
+                  </m:ctrlPr>
+                </m:dPr>
+                <m:e>
+                  <m:sSup>
+                    <m:sSupPr>
+                      <m:ctrlPr>
+                        <w:rPr>
+                          <w:rFonts w:ascii="Cambria Math" w:hAnsi="Cambria Math"/>
+                          <w:i/>
+                        </w:rPr>
+                      </m:ctrlPr>
+                    </m:sSupPr>
+                    <m:e>
+                      <m:r>
+                        <w:rPr>
+                          <w:rFonts w:ascii="Cambria Math" w:hAnsi="Cambria Math"/>
+                        </w:rPr>
+                        <m:t>s</m:t>
+                      </m:r>
+                    </m:e>
+                    <m:sup>
+                      <m:r>
+                        <w:rPr>
+                          <w:rFonts w:ascii="Cambria Math" w:hAnsi="Cambria Math"/>
+                        </w:rPr>
+                        <m:t>'</m:t>
+                      </m:r>
+                    </m:sup>
+                  </m:sSup>
+                  <m:r>
+                    <w:rPr>
+                      <w:rFonts w:ascii="Cambria Math" w:hAnsi="Cambria Math"/>
+                    </w:rPr>
+                    <m:t xml:space="preserve">, r </m:t>
+                  </m:r>
+                </m:e>
+              </m:d>
+              <m:r>
+                <w:rPr>
+                  <w:rFonts w:ascii="Cambria Math" w:hAnsi="Cambria Math"/>
+                </w:rPr>
+                <m:t xml:space="preserve"> s, a)</m:t>
+              </m:r>
+            </m:e>
+          </m:nary>
+          <m:r>
+            <w:rPr>
+              <w:rFonts w:ascii="Cambria Math" w:hAnsi="Cambria Math"/>
+            </w:rPr>
+            <m:t>[r+y</m:t>
+          </m:r>
+          <m:sSub>
+            <m:sSubPr>
+              <m:ctrlPr>
+                <w:rPr>
+                  <w:rFonts w:ascii="Cambria Math" w:hAnsi="Cambria Math"/>
+                  <w:i/>
+                </w:rPr>
+              </m:ctrlPr>
+            </m:sSubPr>
+            <m:e>
+              <m:r>
+                <w:rPr>
+                  <w:rFonts w:ascii="Cambria Math" w:hAnsi="Cambria Math"/>
+                </w:rPr>
+                <m:t>V</m:t>
+              </m:r>
+            </m:e>
+            <m:sub>
+              <m:r>
+                <w:rPr>
+                  <w:rFonts w:ascii="Cambria Math" w:hAnsi="Cambria Math"/>
+                </w:rPr>
+                <m:t>k</m:t>
+              </m:r>
+            </m:sub>
+          </m:sSub>
+          <m:r>
+            <w:rPr>
+              <w:rFonts w:ascii="Cambria Math" w:hAnsi="Cambria Math"/>
+            </w:rPr>
+            <m:t>(</m:t>
+          </m:r>
+          <m:sSup>
+            <m:sSupPr>
+              <m:ctrlPr>
+                <w:rPr>
+                  <w:rFonts w:ascii="Cambria Math" w:hAnsi="Cambria Math"/>
+                  <w:i/>
+                </w:rPr>
+              </m:ctrlPr>
+            </m:sSupPr>
+            <m:e>
+              <m:r>
+                <w:rPr>
+                  <w:rFonts w:ascii="Cambria Math" w:hAnsi="Cambria Math"/>
+                </w:rPr>
+                <m:t>s</m:t>
+              </m:r>
+            </m:e>
+            <m:sup>
+              <m:r>
+                <w:rPr>
+                  <w:rFonts w:ascii="Cambria Math" w:hAnsi="Cambria Math"/>
+                </w:rPr>
+                <m:t>'</m:t>
+              </m:r>
+            </m:sup>
+          </m:sSup>
+          <m:r>
+            <w:rPr>
+              <w:rFonts w:ascii="Cambria Math" w:hAnsi="Cambria Math"/>
+            </w:rPr>
+            <m:t>)]</m:t>
+          </m:r>
+        </m:oMath>
+      </m:oMathPara>
+    </w:p>
+    <w:p>
+      <w:pPr>
+        <w:ind w:firstLine="0"/>
+      </w:pPr>
+      <w:r>
+        <w:t xml:space="preserve">Powyższe równanie różni się tylko funkcją wybierającą akcję </w:t>
+      </w:r>
+      <m:oMath>
+        <m:r>
+          <w:rPr>
+            <w:rFonts w:ascii="Cambria Math" w:hAnsi="Cambria Math"/>
+          </w:rPr>
+          <m:t>a</m:t>
+        </m:r>
+      </m:oMath>
+      <w:r>
+        <w:t xml:space="preserve">. </w:t>
+      </w:r>
+      <m:oMath>
+        <m:sSub>
+          <m:sSubPr>
+            <m:ctrlPr>
+              <w:rPr>
+                <w:rFonts w:ascii="Cambria Math" w:hAnsi="Cambria Math"/>
+                <w:i/>
+              </w:rPr>
+            </m:ctrlPr>
+          </m:sSubPr>
+          <m:e>
+            <m:r>
+              <w:rPr>
+                <w:rFonts w:ascii="Cambria Math" w:hAnsi="Cambria Math"/>
+              </w:rPr>
+              <m:t>max</m:t>
+            </m:r>
+          </m:e>
+          <m:sub>
+            <m:r>
+              <w:rPr>
+                <w:rFonts w:ascii="Cambria Math" w:hAnsi="Cambria Math"/>
+              </w:rPr>
+              <m:t>a</m:t>
+            </m:r>
+          </m:sub>
+        </m:sSub>
+      </m:oMath>
+      <w:r>
+        <w:t xml:space="preserve"> to funkcja, </w:t>
+      </w:r>
+      <w:r>
+        <w:t>zwraca</w:t>
+      </w:r>
+      <w:r>
+        <w:t xml:space="preserve"> maksymalną wartość równania, natomiast </w:t>
+      </w:r>
+      <m:oMath>
+        <m:sSub>
+          <m:sSubPr>
+            <m:ctrlPr>
+              <w:rPr>
+                <w:rFonts w:ascii="Cambria Math" w:hAnsi="Cambria Math"/>
+                <w:i/>
+              </w:rPr>
+            </m:ctrlPr>
+          </m:sSubPr>
+          <m:e>
+            <m:r>
+              <w:rPr>
+                <w:rFonts w:ascii="Cambria Math" w:hAnsi="Cambria Math"/>
+              </w:rPr>
+              <m:t>argmax</m:t>
+            </m:r>
+          </m:e>
+          <m:sub>
+            <m:r>
+              <w:rPr>
+                <w:rFonts w:ascii="Cambria Math" w:hAnsi="Cambria Math"/>
+              </w:rPr>
+              <m:t>a</m:t>
+            </m:r>
+          </m:sub>
+        </m:sSub>
+      </m:oMath>
+      <w:r>
+        <w:t xml:space="preserve"> zwraca akcję a, która daje najwyższą wartość równania. </w:t>
+      </w:r>
+      <w:r>
+        <w:t xml:space="preserve">Iterując wartość stanu możemy również iterować politykę i na odwrót, dzięki czemu wraz z czasem </w:t>
+      </w:r>
+      <w:r>
+        <w:t>zarówno wartości stanów jak i polityka</w:t>
+      </w:r>
+      <w:r>
+        <w:t xml:space="preserve"> będą coraz lepsze. </w:t>
+      </w:r>
+    </w:p>
+    <w:p>
+      <w:pPr>
+        <w:ind w:firstLine="0"/>
+      </w:pPr>
+      <w:r>
+        <w:tab/>
+      </w:r>
+    </w:p>
+    <w:p>
+      <w:r>
+        <w:tab/>
+      </w:r>
+      <w:r>
+        <w:tab/>
+      </w:r>
+      <w:r>
+        <w:tab/>
+      </w:r>
+      <w:r>
+        <w:tab/>
+      </w:r>
+      <w:r>
+        <w:tab/>
+      </w:r>
+      <w:r>
+        <w:tab/>
+      </w:r>
+    </w:p>
+    <w:p>
+      <w:pPr>
+        <w:pStyle w:val="Nagwek2"/>
+      </w:pPr>
+      <w:bookmarkStart w:id="17" w:name="_Toc103605053"/>
+      <w:r>
+        <w:t>Przykładowe algorytmy uczenia przez wzmacnianie</w:t>
+      </w:r>
+      <w:bookmarkEnd w:id="17"/>
     </w:p>
     <w:p>
       <w:pPr>
         <w:pStyle w:val="Nagwek3"/>
       </w:pPr>
-      <w:bookmarkStart w:id="14" w:name="_Toc103605052"/>
-      <w:r>
-        <w:t>Programowanie dynamiczne</w:t>
-      </w:r>
-      <w:bookmarkEnd w:id="14"/>
-      <w:r>
-        <w:t xml:space="preserve"> </w:t>
-      </w:r>
-    </w:p>
-    <w:p>
-      <w:r>
-        <w:t>Programowanie d</w:t>
-      </w:r>
-      <w:r>
-        <w:t xml:space="preserve">ynamiczne </w:t>
-      </w:r>
-      <w:r>
-        <w:t xml:space="preserve">jest kolejną z podstaw uczenia przez wzmacnianie i </w:t>
-      </w:r>
-      <w:r>
-        <w:t xml:space="preserve">odnosi się do zbioru algorytmów które mogą zostać użyte do obliczenia optymalnej polityki w podanym modelu środowiska zdefiniowanym przez MDP. </w:t>
-      </w:r>
+      <w:bookmarkStart w:id="18" w:name="_Toc103605054"/>
+      <w:r>
+        <w:lastRenderedPageBreak/>
+        <w:t>Algorytmoy Monte-Carlo</w:t>
+      </w:r>
+      <w:bookmarkEnd w:id="18"/>
+    </w:p>
+    <w:p>
+      <w:pPr>
+        <w:pStyle w:val="Nagwek3"/>
+      </w:pPr>
+      <w:bookmarkStart w:id="19" w:name="_Toc103605055"/>
+      <w:r>
+        <w:t>Uczenie metodą różnic czasowych</w:t>
+      </w:r>
+      <w:bookmarkEnd w:id="19"/>
+    </w:p>
+    <w:p>
+      <w:pPr>
+        <w:pStyle w:val="Nagwek3"/>
+      </w:pPr>
+      <w:bookmarkStart w:id="20" w:name="_Toc103605056"/>
+      <w:r>
+        <w:t>Q-</w:t>
+      </w:r>
+      <w:r>
+        <w:t>Learnig</w:t>
+      </w:r>
+      <w:bookmarkEnd w:id="20"/>
+    </w:p>
+    <w:p>
+      <w:pPr>
+        <w:pStyle w:val="Nagwek3"/>
+      </w:pPr>
+      <w:bookmarkStart w:id="21" w:name="_Toc103605057"/>
+      <w:r>
+        <w:t>SARSA</w:t>
+      </w:r>
+      <w:bookmarkEnd w:id="21"/>
+    </w:p>
+    <w:p>
+      <w:pPr>
+        <w:pStyle w:val="Nagwek3"/>
+      </w:pPr>
+      <w:bookmarkStart w:id="22" w:name="_Toc103605058"/>
+      <w:r>
+        <w:t>DQN</w:t>
+      </w:r>
+      <w:bookmarkEnd w:id="22"/>
     </w:p>
     <w:p>
       <w:pPr>
         <w:pStyle w:val="Nagwek2"/>
       </w:pPr>
-      <w:bookmarkStart w:id="15" w:name="_Toc103605053"/>
-      <w:r>
-        <w:t>Przykładowe algorytmy uczenia przez wzmacnianie</w:t>
-      </w:r>
-      <w:bookmarkEnd w:id="15"/>
+      <w:bookmarkStart w:id="23" w:name="_Toc103605059"/>
+      <w:r>
+        <w:t>Algorytmy wykorzystywane przez ML-Agents</w:t>
+      </w:r>
+      <w:bookmarkEnd w:id="23"/>
     </w:p>
     <w:p>
       <w:pPr>
         <w:pStyle w:val="Nagwek3"/>
       </w:pPr>
-      <w:bookmarkStart w:id="16" w:name="_Toc103605054"/>
-      <w:proofErr w:type="spellStart"/>
-      <w:r>
-        <w:t>Algorytmoy</w:t>
-      </w:r>
-      <w:proofErr w:type="spellEnd"/>
-      <w:r>
-        <w:t xml:space="preserve"> Monte-Carlo</w:t>
-      </w:r>
-      <w:bookmarkEnd w:id="16"/>
+      <w:bookmarkStart w:id="24" w:name="_Toc103605060"/>
+      <w:r>
+        <w:t>PPO</w:t>
+      </w:r>
+      <w:bookmarkEnd w:id="24"/>
     </w:p>
     <w:p>
       <w:pPr>
         <w:pStyle w:val="Nagwek3"/>
       </w:pPr>
-      <w:bookmarkStart w:id="17" w:name="_Toc103605055"/>
-      <w:r>
-        <w:t>Uczenie metodą różnic czasowych</w:t>
-      </w:r>
-      <w:bookmarkEnd w:id="17"/>
-    </w:p>
+      <w:bookmarkStart w:id="25" w:name="_Toc103605061"/>
+      <w:r>
+        <w:t>SAC</w:t>
+      </w:r>
+      <w:bookmarkEnd w:id="25"/>
+    </w:p>
+    <w:p/>
+    <w:p>
+      <w:pPr>
+        <w:pStyle w:val="Nagwek2"/>
+      </w:pPr>
+      <w:bookmarkStart w:id="26" w:name="_Toc103605062"/>
+      <w:r>
+        <w:t>Metody używane w uczeniu przez wzmacnianie</w:t>
+      </w:r>
+      <w:bookmarkEnd w:id="26"/>
+    </w:p>
+    <w:p>
+      <w:r>
+        <w:t xml:space="preserve">Czasami samo uczenie przez wzmacnianie nie wystarcza, ponieważ środowiska mogą być zbyt skomplikowane. Aby poradzić sobie z tym problemem, naukowcy stworzyli metody, które pomagają algorytmowi dostosować się lepiej do środowiska w którym znajduje się sterowany przez </w:t>
+      </w:r>
+      <w:r>
+        <w:t>ten algorytm</w:t>
+      </w:r>
+      <w:r>
+        <w:t xml:space="preserve"> agent. </w:t>
+      </w:r>
+    </w:p>
+    <w:p>
+      <w:r>
+        <w:t xml:space="preserve">W uczeniu przez wzmacnianie można wyróżnić dwa rodzaje nagród, jakie nasz agent będzie otrzymywał. Pierwszym z nich są nagrody zewnętrzne, czyli takie, które definiowane są przez środowisko. To ono decyduje, że samochód po dojechaniu do mety dostaje pozytywną nagrodę, a wjazd w ścianę powoduje dodanie ujemnej nagrody.  Jednakowoż nagrody można zdefiniować również poza środowiskiem, aby zachęcić agenta do zachowywania się w określony sposób lub pomóc mu w nauce prawdziwej nagrody zewnętrznej. Nagrody tego typu to nagrody zewnętrzne. Całkowita nagroda może być kombinacją zewnętrznych i wewnętrznych sygnałów nagrody. </w:t>
+      </w:r>
+    </w:p>
+    <w:p/>
     <w:p>
       <w:pPr>
         <w:pStyle w:val="Nagwek3"/>
       </w:pPr>
-      <w:bookmarkStart w:id="18" w:name="_Toc103605056"/>
-      <w:r>
-        <w:t>Q-</w:t>
-      </w:r>
-      <w:proofErr w:type="spellStart"/>
-      <w:r>
-        <w:t>Learnig</w:t>
-      </w:r>
-      <w:bookmarkEnd w:id="18"/>
-      <w:proofErr w:type="spellEnd"/>
+      <w:bookmarkStart w:id="27" w:name="_Toc103605063"/>
+      <w:r>
+        <w:t>Ciekawość</w:t>
+      </w:r>
+      <w:bookmarkEnd w:id="27"/>
+    </w:p>
+    <w:p>
+      <w:r>
+        <w:t xml:space="preserve">W środowiskach, gdzie agent rzadko otrzymuje nagrody, agent może nigdy nie otrzymać sygnału nagrody na podstawie którego mógłby </w:t>
+      </w:r>
+      <w:commentRangeStart w:id="28"/>
+      <w:r>
+        <w:t>rozpocząć</w:t>
+      </w:r>
+      <w:commentRangeEnd w:id="28"/>
+      <w:r>
+        <w:rPr>
+          <w:rStyle w:val="Odwoaniedokomentarza"/>
+        </w:rPr>
+        <w:commentReference w:id="28"/>
+      </w:r>
+      <w:r>
+        <w:t xml:space="preserve"> proces szkolenia. Jest to scenariusz, w którym użycie wewnętrznych sygnałów nagrody może okazać się cenne. Ciekawość jest jednym z takich sygnałów, które mogą pomóc algorytmowi zbadać środowisko, kiedy zewnętrzne nagrody są rzadkie. </w:t>
+      </w:r>
+    </w:p>
+    <w:p>
+      <w:r>
+        <w:t xml:space="preserve">Dzięki tej metodzie szkolimy tak naprawdę dwie sieci: </w:t>
+      </w:r>
+    </w:p>
+    <w:p>
+      <w:pPr>
+        <w:ind w:firstLine="0"/>
+      </w:pPr>
+      <w:r>
+        <w:lastRenderedPageBreak/>
+        <w:t>• Model odwrotny, który bierze bieżącą i następną akcję agenta, koduje je i wykorzystuje kodowanie do przewidywania akcji, która została podjęta między obserwacjami.</w:t>
+      </w:r>
+    </w:p>
+    <w:p>
+      <w:pPr>
+        <w:ind w:firstLine="0"/>
+      </w:pPr>
+      <w:r>
+        <w:t>• Model wyprzedzający, który pobiera zakodowaną bieżącą obserwację i działanie oraz przewiduje następną zakodowaną obserwację.</w:t>
+      </w:r>
+    </w:p>
+    <w:p>
+      <w:pPr>
+        <w:ind w:firstLine="0"/>
+      </w:pPr>
+      <w:r>
+        <w:t>Utrata modelu wyprzedzającego (czyli różnicy między przewidywanymi a rzeczywistymi zakodowanymi obserwacjami) jest używana jako wewnętrzna nagroda, więc im bardziej model jest zaskoczony, tym większa będzie nagroda.</w:t>
+      </w:r>
     </w:p>
     <w:p>
       <w:pPr>
         <w:pStyle w:val="Nagwek3"/>
       </w:pPr>
-      <w:bookmarkStart w:id="19" w:name="_Toc103605057"/>
-      <w:r>
-        <w:t>SARSA</w:t>
-      </w:r>
-      <w:bookmarkEnd w:id="19"/>
+      <w:bookmarkStart w:id="29" w:name="_Toc103605064"/>
+      <w:r>
+        <w:t>Losowa destylacja sieciowa</w:t>
+      </w:r>
+      <w:bookmarkEnd w:id="29"/>
+    </w:p>
+    <w:p>
+      <w:r>
+        <w:t>Podobnie do sygnału ciekawości, Losowa Destylacja Sieciowa (Random Network Distillation - RND) jest użyteczna w środowiskach z rzadką nagrodą i pomaga agentowi je eksplorować. Moduł RND również używa dwóch sieci:</w:t>
+      </w:r>
+    </w:p>
+    <w:p>
+      <w:pPr>
+        <w:ind w:firstLine="0"/>
+      </w:pPr>
+      <w:r>
+        <w:t>• Pierwsza sieć ma losowe i stałe wagi, przyjmuje obserwacja jako dane wejściowe i generuje kodowanie</w:t>
+      </w:r>
+    </w:p>
+    <w:p>
+      <w:pPr>
+        <w:ind w:firstLine="0"/>
+      </w:pPr>
+      <w:r>
+        <w:t xml:space="preserve">• Druga sieć o podobnej architekturze wytrenowana jest do przewidzenia wyników pierwszej sieci i wykorzystuje obserwacje zebrane przez agenta jako dane szkoleniowe. </w:t>
+      </w:r>
+    </w:p>
+    <w:p>
+      <w:pPr>
+        <w:ind w:firstLine="0"/>
+      </w:pPr>
+      <w:r>
+        <w:t>Strata (kwadrat różnicy między przewidywaniami i rzeczywistymi zakodowanymi obserwacjami) wytrenowanego modelu jest używana jako wewnętrzna nagroda. Im więcej agent odwiedza stan, tym dokładniejsze są prognozy i tym niższe nagrody, co zachęca agenta do odkrywania nowych stanów z wyższymi błędami prognoz.</w:t>
+      </w:r>
     </w:p>
     <w:p>
       <w:pPr>
         <w:pStyle w:val="Nagwek3"/>
       </w:pPr>
-      <w:bookmarkStart w:id="20" w:name="_Toc103605058"/>
-      <w:r>
-        <w:t>DQN</w:t>
-      </w:r>
-      <w:bookmarkEnd w:id="20"/>
-    </w:p>
-    <w:p>
-      <w:pPr>
-        <w:pStyle w:val="Nagwek2"/>
-      </w:pPr>
-      <w:bookmarkStart w:id="21" w:name="_Toc103605059"/>
-      <w:r>
-        <w:t>Algorytmy wykorzystywane przez ML-Agents</w:t>
-      </w:r>
-      <w:bookmarkEnd w:id="21"/>
+      <w:bookmarkStart w:id="30" w:name="_Toc103605065"/>
+      <w:r>
+        <w:t>Uczenie przez naśladowanie</w:t>
+      </w:r>
+      <w:bookmarkEnd w:id="30"/>
+    </w:p>
+    <w:p>
+      <w:r>
+        <w:t xml:space="preserve">Czasami lepszym podejściem metodą prób i błędów jest zademonstrowanie zachowania, jakiego oczekujemy od agenta. Przykładowo, zamiast pośrednio szkolić samochód za pomocą funkcji nagrody, możemy dać mu rzeczywiste przykłady obserwacji z toru i działań z klawiatury. Uczenie przez naśladowanie wykorzystuje pary obserwacji i działań z demonstracji aby wyuczyć się polityki.  Uczenie przez naśladowanie może być stosowane samodzielnie lub w połączeniu z uczeniem przez wzmacnianie. Stosowany samodzielnie może zapewnić mechanizm uczenia się określonego typu czy też stylu zachowania. W połączeniu z uczeniem poprzez wzmacnianie może radykalnie skrócić czas potrzebny do agentowi do nauki środowiska, co pokazano na rysunku 2. </w:t>
+      </w:r>
     </w:p>
     <w:p>
       <w:pPr>
         <w:pStyle w:val="Nagwek3"/>
       </w:pPr>
-      <w:bookmarkStart w:id="22" w:name="_Toc103605060"/>
-      <w:r>
-        <w:t>PPO</w:t>
-      </w:r>
-      <w:bookmarkEnd w:id="22"/>
+      <w:bookmarkStart w:id="31" w:name="_Toc103605066"/>
+      <w:r>
+        <w:t xml:space="preserve">. </w:t>
+      </w:r>
+      <w:r>
+        <w:t>Generative Adversarial Imitation Learning</w:t>
+      </w:r>
+      <w:bookmarkEnd w:id="31"/>
+    </w:p>
+    <w:p>
+      <w:r>
+        <w:lastRenderedPageBreak/>
+        <w:t>Generative Adversarial Imitation Learning</w:t>
+      </w:r>
+      <w:r>
+        <w:t xml:space="preserve"> - GAIL) wykorzystuje podejście kontradyktoryjne, aby nagrodzić agenta za zachowanie podobne do zaprezentowanego. GAIL może być używany z nagrodami środowiskowymi lub bez nich i działa dobrze, gdy liczba demonstracji jest ograniczona. W tej metodzie, druga sieć neuronowa – dyskryminator – jest uczona w celu rozróżnienia, czy obserwacja/działanie pochodzi z demonstracji, czy też jest wytworzone przez agenta. Dyskryminator może następnie w oparciu o to, jak blisko ta nowa obserwacja/działanie znajduje się w jego przekonaniu od przedstawionych demonstracji. </w:t>
+      </w:r>
+    </w:p>
+    <w:p>
+      <w:r>
+        <w:t>Na każdym etapie szkolenia agent stara się nauczyć jak zmaksymalizować tę nagrodę. Następnie dyskryminator jest szkolony aby lepiej odróżniać demonstracje od stanu/działań agenta. W ten sposób, podczas gdy agent staje się coraz lepszy w naśladowaniu demonstracji, dyskryminator staje się coraz bardziej rygorystyczny a agent musi bardziej starać się go „oszukać”. Dzięki temu GAIL uczy polityki, która wytwarza stany i działania podobne do demonstracji.</w:t>
+      </w:r>
     </w:p>
     <w:p>
       <w:pPr>
         <w:pStyle w:val="Nagwek3"/>
       </w:pPr>
-      <w:bookmarkStart w:id="23" w:name="_Toc103605061"/>
-      <w:r>
-        <w:t>SAC</w:t>
-      </w:r>
-      <w:bookmarkEnd w:id="23"/>
-    </w:p>
-    <w:p>
-      <w:pPr>
-        <w:pStyle w:val="Nagwek2"/>
-      </w:pPr>
-      <w:bookmarkStart w:id="24" w:name="_Toc103605062"/>
-      <w:r>
-        <w:t>Metody używane w uczeniu przez wzmacnianie</w:t>
-      </w:r>
-      <w:bookmarkEnd w:id="24"/>
-    </w:p>
-    <w:p>
-      <w:r>
-        <w:t xml:space="preserve">Czasami samo uczenie przez wzmacnianie nie wystarcza, ponieważ środowiska mogą być zbyt skomplikowane. Aby poradzić sobie z tym problemem, naukowcy stworzyli metody, które pomagają algorytmowi dostosować się lepiej do środowiska w którym znajduje się sterowany przez </w:t>
-      </w:r>
-      <w:r>
-        <w:t>ten algorytm</w:t>
-      </w:r>
-      <w:r>
-        <w:t xml:space="preserve"> agent. </w:t>
-      </w:r>
-    </w:p>
-    <w:p>
-      <w:r>
-        <w:t xml:space="preserve">W uczeniu przez wzmacnianie można wyróżnić dwa rodzaje nagród, jakie nasz agent będzie otrzymywał. Pierwszym z nich są nagrody zewnętrzne, czyli takie, które definiowane są przez środowisko. To ono decyduje, że samochód po dojechaniu do mety dostaje pozytywną nagrodę, a wjazd w ścianę powoduje dodanie ujemnej nagrody.  Jednakowoż nagrody można zdefiniować również poza środowiskiem, aby zachęcić agenta do zachowywania się w określony sposób lub pomóc mu w nauce prawdziwej nagrody zewnętrznej. Nagrody tego typu to nagrody zewnętrzne. Całkowita nagroda może być kombinacją zewnętrznych i wewnętrznych sygnałów nagrody. </w:t>
-      </w:r>
-    </w:p>
-    <w:p>
-      <w:pPr>
-        <w:pStyle w:val="Nagwek3"/>
-      </w:pPr>
-      <w:bookmarkStart w:id="25" w:name="_Toc103605063"/>
-      <w:r>
-        <w:t>Ciekawość</w:t>
-      </w:r>
-      <w:bookmarkEnd w:id="25"/>
-    </w:p>
-    <w:p>
-      <w:r>
-        <w:lastRenderedPageBreak/>
-        <w:t xml:space="preserve">W środowiskach, gdzie agent rzadko otrzymuje nagrody, agent może nigdy nie otrzymać sygnału nagrody na podstawie którego mógłby </w:t>
-      </w:r>
-      <w:commentRangeStart w:id="26"/>
-      <w:r>
-        <w:t>rozpocząć</w:t>
-      </w:r>
-      <w:commentRangeEnd w:id="26"/>
-      <w:r>
-        <w:rPr>
-          <w:rStyle w:val="Odwoaniedokomentarza"/>
-        </w:rPr>
-        <w:commentReference w:id="26"/>
-      </w:r>
-      <w:r>
-        <w:t xml:space="preserve"> proces szkolenia. Jest to scenariusz, w którym użycie wewnętrznych sygnałów nagrody może okazać się cenne. Ciekawość jest jednym z takich sygnałów, które mogą pomóc algorytmowi zbadać środowisko, kiedy zewnętrzne nagrody są rzadkie. </w:t>
-      </w:r>
-    </w:p>
-    <w:p>
-      <w:r>
-        <w:t xml:space="preserve">Dzięki tej metodzie szkolimy tak naprawdę dwie sieci: </w:t>
-      </w:r>
-    </w:p>
-    <w:p>
-      <w:pPr>
-        <w:ind w:firstLine="0"/>
-      </w:pPr>
-      <w:r>
-        <w:t>• Model odwrotny, który bierze bieżącą i następną akcję agenta, koduje je i wykorzystuje kodowanie do przewidywania akcji, która została podjęta między obserwacjami.</w:t>
-      </w:r>
-    </w:p>
-    <w:p>
-      <w:pPr>
-        <w:ind w:firstLine="0"/>
-      </w:pPr>
-      <w:r>
-        <w:t>• Model wyprzedzający, który pobiera zakodowaną bieżącą obserwację i działanie oraz przewiduje następną zakodowaną obserwację.</w:t>
-      </w:r>
-    </w:p>
-    <w:p>
-      <w:pPr>
-        <w:ind w:firstLine="0"/>
-      </w:pPr>
-      <w:r>
-        <w:t>Utrata modelu wyprzedzającego (czyli różnicy między przewidywanymi a rzeczywistymi zakodowanymi obserwacjami) jest używana jako wewnętrzna nagroda, więc im bardziej model jest zaskoczony, tym większa będzie nagroda.</w:t>
-      </w:r>
-    </w:p>
-    <w:p>
-      <w:pPr>
-        <w:pStyle w:val="Nagwek3"/>
-      </w:pPr>
-      <w:bookmarkStart w:id="27" w:name="_Toc103605064"/>
-      <w:r>
-        <w:t>Losowa destylacja sieciowa</w:t>
-      </w:r>
-      <w:bookmarkEnd w:id="27"/>
-    </w:p>
-    <w:p>
-      <w:r>
-        <w:t>Podobnie do sygnału ciekawości, Losowa Destylacja Sieciowa (</w:t>
-      </w:r>
-      <w:proofErr w:type="spellStart"/>
-      <w:r>
-        <w:t>Random</w:t>
-      </w:r>
-      <w:proofErr w:type="spellEnd"/>
-      <w:r>
-        <w:t xml:space="preserve"> Network </w:t>
-      </w:r>
-      <w:proofErr w:type="spellStart"/>
-      <w:r>
-        <w:t>Distillation</w:t>
-      </w:r>
-      <w:proofErr w:type="spellEnd"/>
-      <w:r>
-        <w:t xml:space="preserve"> - RND) jest użyteczna w środowiskach z rzadką nagrodą i pomaga agentowi je eksplorować. Moduł RND również używa dwóch sieci:</w:t>
-      </w:r>
-    </w:p>
-    <w:p>
-      <w:pPr>
-        <w:ind w:firstLine="0"/>
-      </w:pPr>
-      <w:r>
-        <w:t>• Pierwsza sieć ma losowe i stałe wagi, przyjmuje obserwacja jako dane wejściowe i generuje kodowanie</w:t>
-      </w:r>
-    </w:p>
-    <w:p>
-      <w:pPr>
-        <w:ind w:firstLine="0"/>
-      </w:pPr>
-      <w:r>
-        <w:t xml:space="preserve">• Druga sieć o podobnej architekturze wytrenowana jest do przewidzenia wyników pierwszej sieci i wykorzystuje obserwacje zebrane przez agenta jako dane szkoleniowe. </w:t>
-      </w:r>
-    </w:p>
-    <w:p>
-      <w:pPr>
-        <w:ind w:firstLine="0"/>
-      </w:pPr>
-      <w:r>
-        <w:t>Strata (kwadrat różnicy między przewidywaniami i rzeczywistymi zakodowanymi obserwacjami) wytrenowanego modelu jest używana jako wewnętrzna nagroda. Im więcej agent odwiedza stan, tym dokładniejsze są prognozy i tym niższe nagrody, co zachęca agenta do odkrywania nowych stanów z wyższymi błędami prognoz.</w:t>
-      </w:r>
-    </w:p>
-    <w:p>
-      <w:pPr>
-        <w:pStyle w:val="Nagwek3"/>
-      </w:pPr>
-      <w:bookmarkStart w:id="28" w:name="_Toc103605065"/>
-      <w:r>
-        <w:t>Uczenie przez naśladowanie</w:t>
-      </w:r>
-      <w:bookmarkEnd w:id="28"/>
-    </w:p>
-    <w:p>
-      <w:r>
-        <w:t xml:space="preserve">Czasami lepszym podejściem metodą prób i błędów jest zademonstrowanie zachowania, jakiego oczekujemy od agenta. Przykładowo, zamiast pośrednio szkolić samochód za pomocą funkcji nagrody, możemy dać mu rzeczywiste przykłady obserwacji z toru i działań z klawiatury. Uczenie przez naśladowanie wykorzystuje pary obserwacji i działań z demonstracji </w:t>
-      </w:r>
-      <w:r>
-        <w:lastRenderedPageBreak/>
-        <w:t xml:space="preserve">aby wyuczyć się polityki.  Uczenie przez naśladowanie może być stosowane samodzielnie lub w połączeniu z uczeniem przez wzmacnianie. Stosowany samodzielnie może zapewnić mechanizm uczenia się określonego typu czy też stylu zachowania. W połączeniu z uczeniem poprzez wzmacnianie może radykalnie skrócić czas potrzebny do agentowi do nauki środowiska, co pokazano na rysunku 2. </w:t>
-      </w:r>
-    </w:p>
-    <w:p>
-      <w:pPr>
-        <w:pStyle w:val="Nagwek3"/>
-      </w:pPr>
-      <w:bookmarkStart w:id="29" w:name="_Toc103605066"/>
-      <w:r>
-        <w:t xml:space="preserve">. </w:t>
-      </w:r>
-      <w:proofErr w:type="spellStart"/>
-      <w:r>
-        <w:t>Generative</w:t>
-      </w:r>
-      <w:proofErr w:type="spellEnd"/>
-      <w:r>
-        <w:t xml:space="preserve"> </w:t>
-      </w:r>
-      <w:proofErr w:type="spellStart"/>
-      <w:r>
-        <w:t>Adversarial</w:t>
-      </w:r>
-      <w:proofErr w:type="spellEnd"/>
-      <w:r>
-        <w:t xml:space="preserve"> </w:t>
-      </w:r>
-      <w:proofErr w:type="spellStart"/>
-      <w:r>
-        <w:t>Imitation</w:t>
-      </w:r>
-      <w:proofErr w:type="spellEnd"/>
-      <w:r>
-        <w:t xml:space="preserve"> Learning</w:t>
-      </w:r>
-      <w:bookmarkEnd w:id="29"/>
-    </w:p>
-    <w:p>
-      <w:proofErr w:type="spellStart"/>
-      <w:r>
-        <w:t>Generative</w:t>
-      </w:r>
-      <w:proofErr w:type="spellEnd"/>
-      <w:r>
-        <w:t xml:space="preserve"> </w:t>
-      </w:r>
-      <w:proofErr w:type="spellStart"/>
-      <w:r>
-        <w:t>Adversarial</w:t>
-      </w:r>
-      <w:proofErr w:type="spellEnd"/>
-      <w:r>
-        <w:t xml:space="preserve"> </w:t>
-      </w:r>
-      <w:proofErr w:type="spellStart"/>
-      <w:r>
-        <w:t>Imitation</w:t>
-      </w:r>
-      <w:proofErr w:type="spellEnd"/>
-      <w:r>
-        <w:t xml:space="preserve"> Learning</w:t>
-      </w:r>
-      <w:r>
-        <w:t xml:space="preserve"> - GAIL) wykorzystuje podejście kontradyktoryjne, aby nagrodzić agenta za zachowanie podobne do zaprezentowanego. GAIL może być używany z nagrodami środowiskowymi lub bez nich i działa dobrze, gdy liczba demonstracji jest ograniczona. W tej metodzie, druga sieć neuronowa – dyskryminator – jest uczona w celu rozróżnienia, czy obserwacja/działanie pochodzi z demonstracji, czy też jest wytworzone przez agenta. Dyskryminator może następnie w oparciu o to, jak blisko ta nowa obserwacja/działanie znajduje się w jego przekonaniu od przedstawionych demonstracji. </w:t>
-      </w:r>
-    </w:p>
-    <w:p>
-      <w:r>
-        <w:t>Na każdym etapie szkolenia agent stara się nauczyć jak zmaksymalizować tę nagrodę. Następnie dyskryminator jest szkolony aby lepiej odróżniać demonstracje od stanu/działań agenta. W ten sposób, podczas gdy agent staje się coraz lepszy w naśladowaniu demonstracji, dyskryminator staje się coraz bardziej rygorystyczny a agent musi bardziej starać się go „oszukać”. Dzięki temu GAIL uczy polityki, która wytwarza stany i działania podobne do demonstracji.</w:t>
-      </w:r>
-    </w:p>
-    <w:p>
-      <w:pPr>
-        <w:pStyle w:val="Nagwek3"/>
-      </w:pPr>
-      <w:bookmarkStart w:id="30" w:name="_Toc103605067"/>
+      <w:bookmarkStart w:id="32" w:name="_Toc103605067"/>
       <w:r>
         <w:t>Klonowanie Behawioralne</w:t>
       </w:r>
-      <w:bookmarkEnd w:id="30"/>
-    </w:p>
-    <w:p>
-      <w:r>
-        <w:t>Klonowanie Behawioralne (</w:t>
-      </w:r>
-      <w:proofErr w:type="spellStart"/>
-      <w:r>
-        <w:t>Behavioral</w:t>
-      </w:r>
-      <w:proofErr w:type="spellEnd"/>
-      <w:r>
-        <w:t xml:space="preserve"> </w:t>
-      </w:r>
-      <w:proofErr w:type="spellStart"/>
-      <w:r>
-        <w:t>Cloning</w:t>
-      </w:r>
-      <w:proofErr w:type="spellEnd"/>
-      <w:r>
-        <w:t xml:space="preserve"> – BC) szkoli politykę agenta aby dokładnie naśladować działania pokazane w zestawie demonstracji. Ponieważ klonowanie behawioralne nie może uogólniać poza przykłady pokazane w demonstracjach, działa ono najlepiej, gdy istnieją demonstracje dla prawie wszystkich stanów, których może doświadczyć agent, lub w połączeniu z GAIL i/lub zewnętrzną nagrodą. </w:t>
+      <w:bookmarkEnd w:id="32"/>
+    </w:p>
+    <w:p>
+      <w:r>
+        <w:t xml:space="preserve">Klonowanie Behawioralne (Behavioral Cloning – BC) szkoli politykę agenta aby dokładnie naśladować działania pokazane w zestawie demonstracji. Ponieważ klonowanie behawioralne nie może uogólniać poza przykłady pokazane w demonstracjach, działa ono najlepiej, gdy istnieją demonstracje dla prawie wszystkich stanów, których może doświadczyć agent, lub w połączeniu z GAIL i/lub zewnętrzną nagrodą. </w:t>
       </w:r>
     </w:p>
     <w:p/>
@@ -8164,14 +9976,14 @@
       <w:pPr>
         <w:pStyle w:val="Nagwek2"/>
       </w:pPr>
-      <w:bookmarkStart w:id="31" w:name="_Toc103605068"/>
+      <w:bookmarkStart w:id="33" w:name="_Toc103605068"/>
       <w:r>
         <w:t>Biblioteki</w:t>
       </w:r>
       <w:r>
         <w:t>, technologie i programy</w:t>
       </w:r>
-      <w:bookmarkEnd w:id="31"/>
+      <w:bookmarkEnd w:id="33"/>
     </w:p>
     <w:p>
       <w:r>
@@ -8182,11 +9994,11 @@
       <w:pPr>
         <w:pStyle w:val="Nagwek3"/>
       </w:pPr>
-      <w:bookmarkStart w:id="32" w:name="_Toc103605069"/>
+      <w:bookmarkStart w:id="34" w:name="_Toc103605069"/>
       <w:r>
         <w:t>Unity</w:t>
       </w:r>
-      <w:bookmarkEnd w:id="32"/>
+      <w:bookmarkEnd w:id="34"/>
       <w:r>
         <w:t xml:space="preserve"> </w:t>
       </w:r>
@@ -8211,39 +10023,7 @@
         <w:t xml:space="preserve"> w nim wiele gier takich jak </w:t>
       </w:r>
       <w:r>
-        <w:t>„</w:t>
-      </w:r>
-      <w:proofErr w:type="spellStart"/>
-      <w:r>
-        <w:t>Cities</w:t>
-      </w:r>
-      <w:proofErr w:type="spellEnd"/>
-      <w:r>
-        <w:t xml:space="preserve">: </w:t>
-      </w:r>
-      <w:proofErr w:type="spellStart"/>
-      <w:r>
-        <w:t>Skylines</w:t>
-      </w:r>
-      <w:proofErr w:type="spellEnd"/>
-      <w:r>
-        <w:t xml:space="preserve">”, „The </w:t>
-      </w:r>
-      <w:proofErr w:type="spellStart"/>
-      <w:r>
-        <w:t>forrest</w:t>
-      </w:r>
-      <w:proofErr w:type="spellEnd"/>
-      <w:r>
-        <w:t>” czy „</w:t>
-      </w:r>
-      <w:proofErr w:type="spellStart"/>
-      <w:r>
-        <w:t>Firewatch</w:t>
-      </w:r>
-      <w:proofErr w:type="spellEnd"/>
-      <w:r>
-        <w:t>”</w:t>
+        <w:t>„Cities: Skylines”, „The forrest” czy „Firewatch”</w:t>
       </w:r>
       <w:r>
         <w:t>. W 2021 roku badanie przeprowadzone przez Unity</w:t>
@@ -8474,7 +10254,7 @@
         </w:rPr>
         <w:t xml:space="preserve">Okno hierarchii pokazujące obiekty znajdujące się na scenie. Na każdym z obiektów można wykonywać podstawowe operacje jak dodawanie obiektu, usuwanie,  zmiana jego nazwy czy duplikowanie. </w:t>
       </w:r>
-      <w:commentRangeStart w:id="33"/>
+      <w:commentRangeStart w:id="35"/>
       <w:r>
         <w:rPr>
           <w:rFonts w:ascii="Arial" w:hAnsi="Arial" w:cs="Arial"/>
@@ -8484,12 +10264,12 @@
         </w:rPr>
         <w:t>Obiekty można również dziedziczyć po sobie co pozwala na uzależnianie jednych obiektów od drugich.</w:t>
       </w:r>
-      <w:commentRangeEnd w:id="33"/>
+      <w:commentRangeEnd w:id="35"/>
       <w:r>
         <w:rPr>
           <w:rStyle w:val="Odwoaniedokomentarza"/>
         </w:rPr>
-        <w:commentReference w:id="33"/>
+        <w:commentReference w:id="35"/>
       </w:r>
     </w:p>
     <w:p>
@@ -8981,23 +10761,15 @@
       <w:pPr>
         <w:pStyle w:val="Nagwek3"/>
       </w:pPr>
-      <w:bookmarkStart w:id="34" w:name="_Toc103605070"/>
+      <w:bookmarkStart w:id="36" w:name="_Toc103605070"/>
       <w:r>
         <w:t>ML-Agents</w:t>
       </w:r>
-      <w:bookmarkEnd w:id="34"/>
-    </w:p>
-    <w:p>
-      <w:r>
-        <w:t>Unity ML-Agents to projekt typu open-</w:t>
-      </w:r>
-      <w:proofErr w:type="spellStart"/>
-      <w:r>
-        <w:t>source</w:t>
-      </w:r>
-      <w:proofErr w:type="spellEnd"/>
-      <w:r>
-        <w:t>, który pozwala stworzonym przez programistę grom i symulacjom działać jako środowisko w którym może uczyć się inteligentny agent. Ten zestaw narzędzi zapewnia implementację wspomnianych wcześniej algorytmów uczenia przez wzmacnianie</w:t>
+      <w:bookmarkEnd w:id="36"/>
+    </w:p>
+    <w:p>
+      <w:r>
+        <w:t>Unity ML-Agents to projekt typu open-source, który pozwala stworzonym przez programistę grom i symulacjom działać jako środowisko w którym może uczyć się inteligentny agent. Ten zestaw narzędzi zapewnia implementację wspomnianych wcześniej algorytmów uczenia przez wzmacnianie</w:t>
       </w:r>
       <w:r>
         <w:t xml:space="preserve"> (PPO i SAC)</w:t>
@@ -9037,11 +10809,11 @@
       <w:pPr>
         <w:pStyle w:val="Nagwek3"/>
       </w:pPr>
-      <w:bookmarkStart w:id="35" w:name="_Toc103605071"/>
+      <w:bookmarkStart w:id="37" w:name="_Toc103605071"/>
       <w:r>
         <w:t>Język C#</w:t>
       </w:r>
-      <w:bookmarkEnd w:id="35"/>
+      <w:bookmarkEnd w:id="37"/>
     </w:p>
     <w:p>
       <w:r>
@@ -9063,40 +10835,22 @@
         <w:t xml:space="preserve">wysokopoziomowy, obiektowy język programowania stworzony w latach 1998-2001 przez firmę Microsoft. Programiści wykorzystują go głównie do tworzenia stron internetowych za pomocą platformy .NET czy aplikacji działających w systemie Windows. Unity </w:t>
       </w:r>
       <w:r>
-        <w:t xml:space="preserve">wykorzystuje ten język do definiowania zachowywania obiektów w środowisku. Najpopularniejszym edytorem języka jest Visual Studio </w:t>
-      </w:r>
-      <w:proofErr w:type="spellStart"/>
-      <w:r>
-        <w:t>Code</w:t>
-      </w:r>
-      <w:proofErr w:type="spellEnd"/>
-      <w:r>
-        <w:t xml:space="preserve"> [9] stworzony przez Microsoft.</w:t>
+        <w:t>wykorzystuje ten język do definiowania zachowywania obiektów w środowisku. Najpopularniejszym edytorem języka jest Visual Studio Code [9] stworzony przez Microsoft.</w:t>
       </w:r>
     </w:p>
     <w:p>
       <w:pPr>
         <w:pStyle w:val="Nagwek3"/>
       </w:pPr>
-      <w:bookmarkStart w:id="36" w:name="_Toc103605072"/>
-      <w:r>
-        <w:t xml:space="preserve">Język </w:t>
-      </w:r>
-      <w:proofErr w:type="spellStart"/>
-      <w:r>
-        <w:t>Python</w:t>
-      </w:r>
-      <w:bookmarkEnd w:id="36"/>
-      <w:proofErr w:type="spellEnd"/>
-    </w:p>
-    <w:p>
-      <w:proofErr w:type="spellStart"/>
-      <w:r>
-        <w:t>Python</w:t>
-      </w:r>
-      <w:proofErr w:type="spellEnd"/>
-      <w:r>
-        <w:t xml:space="preserve"> jest </w:t>
+      <w:bookmarkStart w:id="38" w:name="_Toc103605072"/>
+      <w:r>
+        <w:t>Język Python</w:t>
+      </w:r>
+      <w:bookmarkEnd w:id="38"/>
+    </w:p>
+    <w:p>
+      <w:r>
+        <w:t xml:space="preserve">Python jest </w:t>
       </w:r>
       <w:r>
         <w:t xml:space="preserve">wysokopoziomowym językiem programowania ogólnego przeznaczenia. </w:t>
@@ -9105,15 +10859,7 @@
         <w:t xml:space="preserve">Cechą charakterystyczną tego języka jest to, że zamiast nawiasów klamrowych używa on wcięć, co sprzyja czytelności kodu. </w:t>
       </w:r>
       <w:r>
-        <w:t xml:space="preserve">Ten stworzony w późnych latach 80 przez Guido Van </w:t>
-      </w:r>
-      <w:proofErr w:type="spellStart"/>
-      <w:r>
-        <w:t>Rossuma</w:t>
-      </w:r>
-      <w:proofErr w:type="spellEnd"/>
-      <w:r>
-        <w:t xml:space="preserve"> język </w:t>
+        <w:t xml:space="preserve">Ten stworzony w późnych latach 80 przez Guido Van Rossuma język </w:t>
       </w:r>
       <w:r>
         <w:t>posiada mnóstwo bibliotek pozwalających na wykonywanie najróżniejszych operacji co czyni go najpopularniejszym językiem na świecie</w:t>
@@ -9138,162 +10884,115 @@
       <w:pPr>
         <w:pStyle w:val="Nagwek3"/>
       </w:pPr>
-      <w:bookmarkStart w:id="37" w:name="_Toc103605073"/>
-      <w:proofErr w:type="spellStart"/>
+      <w:bookmarkStart w:id="39" w:name="_Toc103605073"/>
       <w:r>
         <w:t>PyTorch</w:t>
       </w:r>
-      <w:bookmarkEnd w:id="37"/>
-      <w:proofErr w:type="spellEnd"/>
-    </w:p>
-    <w:p>
-      <w:proofErr w:type="spellStart"/>
-      <w:r>
-        <w:t>PyTorch</w:t>
-      </w:r>
-      <w:proofErr w:type="spellEnd"/>
-      <w:r>
-        <w:t xml:space="preserve"> to biblioteka języka </w:t>
-      </w:r>
-      <w:proofErr w:type="spellStart"/>
-      <w:r>
-        <w:t>Python</w:t>
-      </w:r>
-      <w:proofErr w:type="spellEnd"/>
-      <w:r>
-        <w:t xml:space="preserve"> dotycząca uczenia maszynowego. Bazuje </w:t>
+      <w:bookmarkEnd w:id="39"/>
+    </w:p>
+    <w:p>
+      <w:r>
+        <w:t xml:space="preserve">PyTorch to biblioteka języka Python dotycząca uczenia maszynowego. Bazuje </w:t>
       </w:r>
       <w:r>
         <w:t xml:space="preserve">ona </w:t>
       </w:r>
       <w:r>
-        <w:t xml:space="preserve">na bibliotece </w:t>
-      </w:r>
-      <w:proofErr w:type="spellStart"/>
-      <w:r>
-        <w:t>Torch</w:t>
-      </w:r>
-      <w:proofErr w:type="spellEnd"/>
-      <w:r>
-        <w:t xml:space="preserve"> i została stworzona przez </w:t>
-      </w:r>
-      <w:proofErr w:type="spellStart"/>
-      <w:r>
-        <w:t>Facebook’a</w:t>
-      </w:r>
-      <w:proofErr w:type="spellEnd"/>
-      <w:r>
-        <w:t xml:space="preserve"> </w:t>
-      </w:r>
-      <w:r>
-        <w:t xml:space="preserve">2016 roku. Z </w:t>
-      </w:r>
-      <w:proofErr w:type="spellStart"/>
-      <w:r>
-        <w:t>PyTorch’a</w:t>
-      </w:r>
-      <w:proofErr w:type="spellEnd"/>
-      <w:r>
-        <w:t xml:space="preserve"> korzysta wiele  </w:t>
+        <w:t xml:space="preserve">na bibliotece Torch i została stworzona przez Facebook’a </w:t>
+      </w:r>
+      <w:r>
+        <w:t xml:space="preserve">2016 roku. Z PyTorch’a korzysta wiele  </w:t>
       </w:r>
       <w:r>
         <w:lastRenderedPageBreak/>
         <w:t>firm wytwarzających oprogramowanie związanych z głębokim uczeniem jak na przykład</w:t>
       </w:r>
       <w:r>
+        <w:t xml:space="preserve"> OpenAI czy Microsoft.</w:t>
+      </w:r>
+    </w:p>
+    <w:p>
+      <w:pPr>
+        <w:pStyle w:val="Nagwek1"/>
+      </w:pPr>
+      <w:bookmarkStart w:id="40" w:name="_Toc103605074"/>
+      <w:r>
+        <w:t>Trenowanie agenta we własnej instancji środowiska</w:t>
+      </w:r>
+      <w:bookmarkEnd w:id="40"/>
+    </w:p>
+    <w:p>
+      <w:pPr>
+        <w:pStyle w:val="Nagwek2"/>
+      </w:pPr>
+      <w:bookmarkStart w:id="41" w:name="_Toc103605075"/>
+      <w:r>
+        <w:t>Instalacja i konfiguracja</w:t>
+      </w:r>
+      <w:bookmarkEnd w:id="41"/>
+    </w:p>
+    <w:p>
+      <w:pPr>
+        <w:pStyle w:val="Nagwek3"/>
+      </w:pPr>
+      <w:bookmarkStart w:id="42" w:name="_Toc103605076"/>
+      <w:r>
+        <w:t>Unity</w:t>
+      </w:r>
+      <w:bookmarkEnd w:id="42"/>
+    </w:p>
+    <w:p>
+      <w:pPr>
+        <w:pStyle w:val="Nagwek3"/>
+      </w:pPr>
+      <w:bookmarkStart w:id="43" w:name="_Toc103605077"/>
+      <w:r>
+        <w:t>ML-Agents</w:t>
+      </w:r>
+      <w:bookmarkEnd w:id="43"/>
+    </w:p>
+    <w:p>
+      <w:pPr>
+        <w:pStyle w:val="Nagwek2"/>
+      </w:pPr>
+      <w:bookmarkStart w:id="44" w:name="_Toc103605078"/>
+      <w:r>
+        <w:t>Stworzenie instancji środowiska i agenta</w:t>
+      </w:r>
+      <w:bookmarkEnd w:id="44"/>
+    </w:p>
+    <w:p>
+      <w:pPr>
+        <w:pStyle w:val="Nagwek2"/>
+      </w:pPr>
+      <w:bookmarkStart w:id="45" w:name="_Toc103605079"/>
+      <w:r>
+        <w:t>Trenowanie agenta</w:t>
+      </w:r>
+      <w:bookmarkEnd w:id="45"/>
+    </w:p>
+    <w:p>
+      <w:pPr>
+        <w:pStyle w:val="Nagwek2"/>
+      </w:pPr>
+      <w:bookmarkStart w:id="46" w:name="_Toc103605080"/>
+      <w:r>
+        <w:t>Próby</w:t>
+      </w:r>
+      <w:bookmarkEnd w:id="46"/>
+      <w:r>
         <w:t xml:space="preserve"> </w:t>
       </w:r>
-      <w:proofErr w:type="spellStart"/>
-      <w:r>
-        <w:t>OpenAI</w:t>
-      </w:r>
-      <w:proofErr w:type="spellEnd"/>
-      <w:r>
-        <w:t xml:space="preserve"> czy Microsoft.</w:t>
-      </w:r>
-    </w:p>
-    <w:p>
-      <w:pPr>
-        <w:pStyle w:val="Nagwek1"/>
-      </w:pPr>
-      <w:bookmarkStart w:id="38" w:name="_Toc103605074"/>
-      <w:r>
-        <w:t>Trenowanie agenta we własnej instancji środowiska</w:t>
-      </w:r>
-      <w:bookmarkEnd w:id="38"/>
     </w:p>
     <w:p>
       <w:pPr>
         <w:pStyle w:val="Nagwek2"/>
       </w:pPr>
-      <w:bookmarkStart w:id="39" w:name="_Toc103605075"/>
-      <w:r>
-        <w:t>Instalacja i konfiguracja</w:t>
-      </w:r>
-      <w:bookmarkEnd w:id="39"/>
-    </w:p>
-    <w:p>
-      <w:pPr>
-        <w:pStyle w:val="Nagwek3"/>
-      </w:pPr>
-      <w:bookmarkStart w:id="40" w:name="_Toc103605076"/>
-      <w:r>
-        <w:t>Unity</w:t>
-      </w:r>
-      <w:bookmarkEnd w:id="40"/>
-    </w:p>
-    <w:p>
-      <w:pPr>
-        <w:pStyle w:val="Nagwek3"/>
-      </w:pPr>
-      <w:bookmarkStart w:id="41" w:name="_Toc103605077"/>
-      <w:r>
-        <w:t>ML-Agents</w:t>
-      </w:r>
-      <w:bookmarkEnd w:id="41"/>
-    </w:p>
-    <w:p>
-      <w:pPr>
-        <w:pStyle w:val="Nagwek2"/>
-      </w:pPr>
-      <w:bookmarkStart w:id="42" w:name="_Toc103605078"/>
-      <w:r>
-        <w:t>Stworzenie instancji środowiska i agenta</w:t>
-      </w:r>
-      <w:bookmarkEnd w:id="42"/>
-    </w:p>
-    <w:p>
-      <w:pPr>
-        <w:pStyle w:val="Nagwek2"/>
-      </w:pPr>
-      <w:bookmarkStart w:id="43" w:name="_Toc103605079"/>
-      <w:r>
-        <w:t>Trenowanie agenta</w:t>
-      </w:r>
-      <w:bookmarkEnd w:id="43"/>
-    </w:p>
-    <w:p>
-      <w:pPr>
-        <w:pStyle w:val="Nagwek2"/>
-      </w:pPr>
-      <w:bookmarkStart w:id="44" w:name="_Toc103605080"/>
-      <w:r>
-        <w:t>Próby</w:t>
-      </w:r>
-      <w:bookmarkEnd w:id="44"/>
-      <w:r>
-        <w:t xml:space="preserve"> </w:t>
-      </w:r>
-    </w:p>
-    <w:p>
-      <w:pPr>
-        <w:pStyle w:val="Nagwek2"/>
-      </w:pPr>
-      <w:bookmarkStart w:id="45" w:name="_Toc103605081"/>
+      <w:bookmarkStart w:id="47" w:name="_Toc103605081"/>
       <w:r>
         <w:t>Wnioski</w:t>
       </w:r>
-      <w:bookmarkEnd w:id="45"/>
+      <w:bookmarkEnd w:id="47"/>
     </w:p>
     <w:p>
       <w:pPr>
@@ -9303,13 +11002,13 @@
           <w:numId w:val="0"/>
         </w:numPr>
       </w:pPr>
-      <w:bookmarkStart w:id="46" w:name="_Toc524265345"/>
-      <w:bookmarkStart w:id="47" w:name="_Toc103605082"/>
+      <w:bookmarkStart w:id="48" w:name="_Toc524265345"/>
+      <w:bookmarkStart w:id="49" w:name="_Toc103605082"/>
       <w:r>
         <w:t>Podsumowanie</w:t>
       </w:r>
-      <w:bookmarkEnd w:id="46"/>
-      <w:bookmarkEnd w:id="47"/>
+      <w:bookmarkEnd w:id="48"/>
+      <w:bookmarkEnd w:id="49"/>
     </w:p>
     <w:p>
       <w:pPr>
@@ -9339,14 +11038,14 @@
           <w:numId w:val="0"/>
         </w:numPr>
       </w:pPr>
-      <w:bookmarkStart w:id="48" w:name="_Toc524265346"/>
-      <w:bookmarkStart w:id="49" w:name="_Toc103605083"/>
+      <w:bookmarkStart w:id="50" w:name="_Toc524265346"/>
+      <w:bookmarkStart w:id="51" w:name="_Toc103605083"/>
       <w:r>
         <w:lastRenderedPageBreak/>
         <w:t>Bibliografia</w:t>
       </w:r>
-      <w:bookmarkEnd w:id="48"/>
-      <w:bookmarkEnd w:id="49"/>
+      <w:bookmarkEnd w:id="50"/>
+      <w:bookmarkEnd w:id="51"/>
     </w:p>
     <w:p>
       <w:pPr>
@@ -9486,21 +11185,7 @@
         <w:rPr>
           <w:lang w:val="en-US"/>
         </w:rPr>
-        <w:t>(</w:t>
-      </w:r>
-      <w:proofErr w:type="spellStart"/>
-      <w:r>
-        <w:rPr>
-          <w:lang w:val="en-US"/>
-        </w:rPr>
-        <w:t>Dostęp</w:t>
-      </w:r>
-      <w:proofErr w:type="spellEnd"/>
-      <w:r>
-        <w:rPr>
-          <w:lang w:val="en-US"/>
-        </w:rPr>
-        <w:t xml:space="preserve">: 03. </w:t>
+        <w:t xml:space="preserve">(Dostęp: 03. </w:t>
       </w:r>
       <w:r>
         <w:t>04. 2022)</w:t>
@@ -9661,6 +11346,28 @@
             <w:lang w:val="en-US"/>
           </w:rPr>
           <w:t>https://pypl.github.io/PYPL.html</w:t>
+        </w:r>
+      </w:hyperlink>
+    </w:p>
+    <w:p>
+      <w:pPr>
+        <w:pStyle w:val="Akapitzlist"/>
+        <w:numPr>
+          <w:ilvl w:val="0"/>
+          <w:numId w:val="8"/>
+        </w:numPr>
+        <w:jc w:val="left"/>
+        <w:rPr>
+          <w:lang w:val="en-US"/>
+        </w:rPr>
+      </w:pPr>
+      <w:hyperlink r:id="rId30" w:history="1">
+        <w:r>
+          <w:rPr>
+            <w:rStyle w:val="Hipercze"/>
+            <w:lang w:val="en-US"/>
+          </w:rPr>
+          <w:t>https://www.cs.cmu.edu/~katef/DeepRLFall2018/lecture2_mdps.pdf</w:t>
         </w:r>
       </w:hyperlink>
     </w:p>
@@ -9714,14 +11421,14 @@
           <w:numId w:val="0"/>
         </w:numPr>
       </w:pPr>
-      <w:bookmarkStart w:id="50" w:name="_Toc524265347"/>
-      <w:bookmarkStart w:id="51" w:name="_Toc103605084"/>
+      <w:bookmarkStart w:id="52" w:name="_Toc524265347"/>
+      <w:bookmarkStart w:id="53" w:name="_Toc103605084"/>
       <w:r>
         <w:lastRenderedPageBreak/>
         <w:t>Spis rysunków</w:t>
       </w:r>
-      <w:bookmarkEnd w:id="50"/>
-      <w:bookmarkEnd w:id="51"/>
+      <w:bookmarkEnd w:id="52"/>
+      <w:bookmarkEnd w:id="53"/>
     </w:p>
     <w:p>
       <w:pPr>
@@ -9746,7 +11453,7 @@
       <w:r>
         <w:fldChar w:fldCharType="separate"/>
       </w:r>
-      <w:hyperlink r:id="rId30" w:anchor="_Toc524265005" w:history="1">
+      <w:hyperlink r:id="rId31" w:anchor="_Toc524265005" w:history="1">
         <w:r>
           <w:rPr>
             <w:rStyle w:val="Hipercze"/>
@@ -9856,14 +11563,14 @@
           <w:numId w:val="0"/>
         </w:numPr>
       </w:pPr>
-      <w:bookmarkStart w:id="52" w:name="_Toc524265348"/>
-      <w:bookmarkStart w:id="53" w:name="_Toc103605085"/>
+      <w:bookmarkStart w:id="54" w:name="_Toc524265348"/>
+      <w:bookmarkStart w:id="55" w:name="_Toc103605085"/>
       <w:r>
         <w:lastRenderedPageBreak/>
         <w:t>Spis tabel</w:t>
       </w:r>
-      <w:bookmarkEnd w:id="52"/>
-      <w:bookmarkEnd w:id="53"/>
+      <w:bookmarkEnd w:id="54"/>
+      <w:bookmarkEnd w:id="55"/>
     </w:p>
     <w:p>
       <w:pPr>
@@ -9888,7 +11595,7 @@
       <w:r>
         <w:fldChar w:fldCharType="separate"/>
       </w:r>
-      <w:hyperlink r:id="rId31" w:anchor="_Toc524265033" w:history="1">
+      <w:hyperlink r:id="rId32" w:anchor="_Toc524265033" w:history="1">
         <w:r>
           <w:rPr>
             <w:rStyle w:val="Hipercze"/>
@@ -9998,14 +11705,14 @@
           <w:numId w:val="0"/>
         </w:numPr>
       </w:pPr>
-      <w:bookmarkStart w:id="54" w:name="_Toc524265349"/>
-      <w:bookmarkStart w:id="55" w:name="_Toc103605086"/>
+      <w:bookmarkStart w:id="56" w:name="_Toc524265349"/>
+      <w:bookmarkStart w:id="57" w:name="_Toc103605086"/>
       <w:r>
         <w:lastRenderedPageBreak/>
         <w:t>Streszczenie</w:t>
       </w:r>
-      <w:bookmarkEnd w:id="54"/>
-      <w:bookmarkEnd w:id="55"/>
+      <w:bookmarkEnd w:id="56"/>
+      <w:bookmarkEnd w:id="57"/>
     </w:p>
     <w:p>
       <w:r>
@@ -10021,7 +11728,6 @@
           <w:sz w:val="32"/>
         </w:rPr>
       </w:pPr>
-      <w:proofErr w:type="spellStart"/>
       <w:r>
         <w:rPr>
           <w:b/>
@@ -10029,7 +11735,6 @@
         </w:rPr>
         <w:t>Abstract</w:t>
       </w:r>
-      <w:proofErr w:type="spellEnd"/>
     </w:p>
     <w:p>
       <w:r>
@@ -10067,7 +11772,7 @@
       </w:r>
     </w:p>
   </w:comment>
-  <w:comment w:id="26" w:author="Adrian Kula" w:date="2022-05-01T19:53:00Z" w:initials="AK">
+  <w:comment w:id="14" w:author="Adrian Kula" w:date="2022-05-16T19:28:00Z" w:initials="AK">
     <w:p>
       <w:pPr>
         <w:pStyle w:val="Tekstkomentarza"/>
@@ -10080,11 +11785,45 @@
         <w:annotationRef/>
       </w:r>
       <w:r>
+        <w:t>Czego?</w:t>
+      </w:r>
+    </w:p>
+  </w:comment>
+  <w:comment w:id="15" w:author="Adrian Kula" w:date="2022-05-16T20:00:00Z" w:initials="AK">
+    <w:p>
+      <w:pPr>
+        <w:pStyle w:val="Tekstkomentarza"/>
+        <w:jc w:val="left"/>
+      </w:pPr>
+      <w:r>
+        <w:rPr>
+          <w:rStyle w:val="Odwoaniedokomentarza"/>
+        </w:rPr>
+        <w:annotationRef/>
+      </w:r>
+      <w:r>
+        <w:t>Pozostała część wzoru odpowiada kolejno za prawdopodobieństwo podjęci akcji a w stanie s i prawdopodobieństwo przejścia w stan s' i otrzymania nagrody r po podjęciu tej akcji</w:t>
+      </w:r>
+    </w:p>
+  </w:comment>
+  <w:comment w:id="28" w:author="Adrian Kula" w:date="2022-05-01T19:53:00Z" w:initials="AK">
+    <w:p>
+      <w:pPr>
+        <w:pStyle w:val="Tekstkomentarza"/>
+        <w:jc w:val="left"/>
+      </w:pPr>
+      <w:r>
+        <w:rPr>
+          <w:rStyle w:val="Odwoaniedokomentarza"/>
+        </w:rPr>
+        <w:annotationRef/>
+      </w:r>
+      <w:r>
         <w:t>Bootstrap</w:t>
       </w:r>
     </w:p>
   </w:comment>
-  <w:comment w:id="33" w:author="Adrian Kula" w:date="2022-05-15T15:42:00Z" w:initials="AK">
+  <w:comment w:id="35" w:author="Adrian Kula" w:date="2022-05-15T15:42:00Z" w:initials="AK">
     <w:p>
       <w:pPr>
         <w:pStyle w:val="Tekstkomentarza"/>
@@ -10107,6 +11846,8 @@
 <file path=word/commentsExtended.xml><?xml version="1.0" encoding="utf-8"?>
 <w15:commentsEx xmlns:wpc="http://schemas.microsoft.com/office/word/2010/wordprocessingCanvas" xmlns:cx="http://schemas.microsoft.com/office/drawing/2014/chartex" xmlns:cx1="http://schemas.microsoft.com/office/drawing/2015/9/8/chartex" xmlns:cx2="http://schemas.microsoft.com/office/drawing/2015/10/21/chartex" xmlns:cx3="http://schemas.microsoft.com/office/drawing/2016/5/9/chartex" xmlns:cx4="http://schemas.microsoft.com/office/drawing/2016/5/10/chartex" xmlns:cx5="http://schemas.microsoft.com/office/drawing/2016/5/11/chartex" xmlns:cx6="http://schemas.microsoft.com/office/drawing/2016/5/12/chartex" xmlns:cx7="http://schemas.microsoft.com/office/drawing/2016/5/13/chartex" xmlns:cx8="http://schemas.microsoft.com/office/drawing/2016/5/14/chartex" xmlns:mc="http://schemas.openxmlformats.org/markup-compatibility/2006" xmlns:aink="http://schemas.microsoft.com/office/drawing/2016/ink" xmlns:am3d="http://schemas.microsoft.com/office/drawing/2017/model3d" xmlns:o="urn:schemas-microsoft-com:office:office" xmlns:oel="http://schemas.microsoft.com/office/2019/extlst" xmlns:r="http://schemas.openxmlformats.org/officeDocument/2006/relationships" xmlns:m="http://schemas.openxmlformats.org/officeDocument/2006/math" xmlns:v="urn:schemas-microsoft-com:vml" xmlns:wp14="http://schemas.microsoft.com/office/word/2010/wordprocessingDrawing" xmlns:wp="http://schemas.openxmlformats.org/drawingml/2006/wordprocessingDrawing" xmlns:w10="urn:schemas-microsoft-com:office:word" xmlns:w="http://schemas.openxmlformats.org/wordprocessingml/2006/main" xmlns:w14="http://schemas.microsoft.com/office/word/2010/wordml" xmlns:w15="http://schemas.microsoft.com/office/word/2012/wordml" xmlns:w16cex="http://schemas.microsoft.com/office/word/2018/wordml/cex" xmlns:w16cid="http://schemas.microsoft.com/office/word/2016/wordml/cid" xmlns:w16="http://schemas.microsoft.com/office/word/2018/wordml" xmlns:w16sdtdh="http://schemas.microsoft.com/office/word/2020/wordml/sdtdatahash" xmlns:w16se="http://schemas.microsoft.com/office/word/2015/wordml/symex" xmlns:wpg="http://schemas.microsoft.com/office/word/2010/wordprocessingGroup" xmlns:wpi="http://schemas.microsoft.com/office/word/2010/wordprocessingInk" xmlns:wne="http://schemas.microsoft.com/office/word/2006/wordml" xmlns:wps="http://schemas.microsoft.com/office/word/2010/wordprocessingShape" mc:Ignorable="w14 w15 w16se w16cid w16 w16cex w16sdtdh wp14">
   <w15:commentEx w15:paraId="1520F1B4" w15:done="0"/>
+  <w15:commentEx w15:paraId="4B0346A3" w15:done="0"/>
+  <w15:commentEx w15:paraId="42B33DF8" w15:done="0"/>
   <w15:commentEx w15:paraId="47082036" w15:done="0"/>
   <w15:commentEx w15:paraId="050766FB" w15:done="0"/>
 </w15:commentsEx>
@@ -10115,6 +11856,8 @@
 <file path=word/commentsExtensible.xml><?xml version="1.0" encoding="utf-8"?>
 <w16cex:commentsExtensible xmlns:wpc="http://schemas.microsoft.com/office/word/2010/wordprocessingCanvas" xmlns:cx="http://schemas.microsoft.com/office/drawing/2014/chartex" xmlns:cx1="http://schemas.microsoft.com/office/drawing/2015/9/8/chartex" xmlns:cx2="http://schemas.microsoft.com/office/drawing/2015/10/21/chartex" xmlns:cx3="http://schemas.microsoft.com/office/drawing/2016/5/9/chartex" xmlns:cx4="http://schemas.microsoft.com/office/drawing/2016/5/10/chartex" xmlns:cx5="http://schemas.microsoft.com/office/drawing/2016/5/11/chartex" xmlns:cx6="http://schemas.microsoft.com/office/drawing/2016/5/12/chartex" xmlns:cx7="http://schemas.microsoft.com/office/drawing/2016/5/13/chartex" xmlns:cx8="http://schemas.microsoft.com/office/drawing/2016/5/14/chartex" xmlns:mc="http://schemas.openxmlformats.org/markup-compatibility/2006" xmlns:aink="http://schemas.microsoft.com/office/drawing/2016/ink" xmlns:am3d="http://schemas.microsoft.com/office/drawing/2017/model3d" xmlns:o="urn:schemas-microsoft-com:office:office" xmlns:oel="http://schemas.microsoft.com/office/2019/extlst" xmlns:r="http://schemas.openxmlformats.org/officeDocument/2006/relationships" xmlns:m="http://schemas.openxmlformats.org/officeDocument/2006/math" xmlns:v="urn:schemas-microsoft-com:vml" xmlns:wp14="http://schemas.microsoft.com/office/word/2010/wordprocessingDrawing" xmlns:wp="http://schemas.openxmlformats.org/drawingml/2006/wordprocessingDrawing" xmlns:w10="urn:schemas-microsoft-com:office:word" xmlns:w="http://schemas.openxmlformats.org/wordprocessingml/2006/main" xmlns:w14="http://schemas.microsoft.com/office/word/2010/wordml" xmlns:w15="http://schemas.microsoft.com/office/word/2012/wordml" xmlns:w16cex="http://schemas.microsoft.com/office/word/2018/wordml/cex" xmlns:w16cid="http://schemas.microsoft.com/office/word/2016/wordml/cid" xmlns:w16="http://schemas.microsoft.com/office/word/2018/wordml" xmlns:w16sdtdh="http://schemas.microsoft.com/office/word/2020/wordml/sdtdatahash" xmlns:w16se="http://schemas.microsoft.com/office/word/2015/wordml/symex" xmlns:wpg="http://schemas.microsoft.com/office/word/2010/wordprocessingGroup" xmlns:wpi="http://schemas.microsoft.com/office/word/2010/wordprocessingInk" xmlns:wne="http://schemas.microsoft.com/office/word/2006/wordml" xmlns:wps="http://schemas.microsoft.com/office/word/2010/wordprocessingShape" mc:Ignorable="w14 w15 w16se w16cid w16 w16cex w16sdtdh wp14">
   <w16cex:commentExtensible w16cex:durableId="25F443C6" w16cex:dateUtc="2022-04-03T14:03:00Z"/>
+  <w16cex:commentExtensible w16cex:durableId="262D2457" w16cex:dateUtc="2022-05-16T17:28:00Z"/>
+  <w16cex:commentExtensible w16cex:durableId="262D2BDD" w16cex:dateUtc="2022-05-16T18:00:00Z"/>
   <w16cex:commentExtensible w16cex:durableId="261963AC" w16cex:dateUtc="2022-05-01T17:53:00Z"/>
   <w16cex:commentExtensible w16cex:durableId="262BD2CE" w16cex:dateUtc="2022-05-15T13:42:00Z"/>
 </w16cex:commentsExtensible>
@@ -10123,6 +11866,8 @@
 <file path=word/commentsIds.xml><?xml version="1.0" encoding="utf-8"?>
 <w16cid:commentsIds xmlns:wpc="http://schemas.microsoft.com/office/word/2010/wordprocessingCanvas" xmlns:cx="http://schemas.microsoft.com/office/drawing/2014/chartex" xmlns:cx1="http://schemas.microsoft.com/office/drawing/2015/9/8/chartex" xmlns:cx2="http://schemas.microsoft.com/office/drawing/2015/10/21/chartex" xmlns:cx3="http://schemas.microsoft.com/office/drawing/2016/5/9/chartex" xmlns:cx4="http://schemas.microsoft.com/office/drawing/2016/5/10/chartex" xmlns:cx5="http://schemas.microsoft.com/office/drawing/2016/5/11/chartex" xmlns:cx6="http://schemas.microsoft.com/office/drawing/2016/5/12/chartex" xmlns:cx7="http://schemas.microsoft.com/office/drawing/2016/5/13/chartex" xmlns:cx8="http://schemas.microsoft.com/office/drawing/2016/5/14/chartex" xmlns:mc="http://schemas.openxmlformats.org/markup-compatibility/2006" xmlns:aink="http://schemas.microsoft.com/office/drawing/2016/ink" xmlns:am3d="http://schemas.microsoft.com/office/drawing/2017/model3d" xmlns:o="urn:schemas-microsoft-com:office:office" xmlns:oel="http://schemas.microsoft.com/office/2019/extlst" xmlns:r="http://schemas.openxmlformats.org/officeDocument/2006/relationships" xmlns:m="http://schemas.openxmlformats.org/officeDocument/2006/math" xmlns:v="urn:schemas-microsoft-com:vml" xmlns:wp14="http://schemas.microsoft.com/office/word/2010/wordprocessingDrawing" xmlns:wp="http://schemas.openxmlformats.org/drawingml/2006/wordprocessingDrawing" xmlns:w10="urn:schemas-microsoft-com:office:word" xmlns:w="http://schemas.openxmlformats.org/wordprocessingml/2006/main" xmlns:w14="http://schemas.microsoft.com/office/word/2010/wordml" xmlns:w15="http://schemas.microsoft.com/office/word/2012/wordml" xmlns:w16cex="http://schemas.microsoft.com/office/word/2018/wordml/cex" xmlns:w16cid="http://schemas.microsoft.com/office/word/2016/wordml/cid" xmlns:w16="http://schemas.microsoft.com/office/word/2018/wordml" xmlns:w16sdtdh="http://schemas.microsoft.com/office/word/2020/wordml/sdtdatahash" xmlns:w16se="http://schemas.microsoft.com/office/word/2015/wordml/symex" xmlns:wpg="http://schemas.microsoft.com/office/word/2010/wordprocessingGroup" xmlns:wpi="http://schemas.microsoft.com/office/word/2010/wordprocessingInk" xmlns:wne="http://schemas.microsoft.com/office/word/2006/wordml" xmlns:wps="http://schemas.microsoft.com/office/word/2010/wordprocessingShape" mc:Ignorable="w14 w15 w16se w16cid w16 w16cex w16sdtdh wp14">
   <w16cid:commentId w16cid:paraId="1520F1B4" w16cid:durableId="25F443C6"/>
+  <w16cid:commentId w16cid:paraId="4B0346A3" w16cid:durableId="262D2457"/>
+  <w16cid:commentId w16cid:paraId="42B33DF8" w16cid:durableId="262D2BDD"/>
   <w16cid:commentId w16cid:paraId="47082036" w16cid:durableId="261963AC"/>
   <w16cid:commentId w16cid:paraId="050766FB" w16cid:durableId="262BD2CE"/>
 </w16cid:commentsIds>
@@ -11507,7 +13252,7 @@
   <w:style w:type="paragraph" w:default="1" w:styleId="Normalny">
     <w:name w:val="Normal"/>
     <w:qFormat/>
-    <w:rsid w:val="003A0329"/>
+    <w:rsid w:val="009F47E2"/>
     <w:pPr>
       <w:spacing w:before="120" w:line="360" w:lineRule="auto"/>
       <w:ind w:firstLine="709"/>

</xml_diff>